<commit_message>
spring boot with initializr
</commit_message>
<xml_diff>
--- a/Spring Cloud Notes.docx
+++ b/Spring Cloud Notes.docx
@@ -75,17 +75,8 @@
           <w:sz w:val="24"/>
           <w:szCs w:val="24"/>
         </w:rPr>
-        <w:t xml:space="preserve">Deploying the microservices on cloud using Docker &amp; </w:t>
-      </w:r>
-      <w:proofErr w:type="spellStart"/>
-      <w:r>
-        <w:rPr>
-          <w:sz w:val="24"/>
-          <w:szCs w:val="24"/>
-        </w:rPr>
-        <w:t>Kubernates</w:t>
-      </w:r>
-      <w:proofErr w:type="spellEnd"/>
+        <w:t>Deploying the microservices on cloud using Docker &amp; Kubernates</w:t>
+      </w:r>
     </w:p>
     <w:p>
       <w:pPr>
@@ -372,17 +363,8 @@
           <w:sz w:val="24"/>
           <w:szCs w:val="24"/>
         </w:rPr>
-        <w:t xml:space="preserve"> It allows you to develop complex applications in a simple way, framework takes care of all the repeating tasks in the application, it provides all the common features which every application </w:t>
-      </w:r>
-      <w:proofErr w:type="gramStart"/>
-      <w:r>
-        <w:rPr>
-          <w:sz w:val="24"/>
-          <w:szCs w:val="24"/>
-        </w:rPr>
-        <w:t>needs</w:t>
-      </w:r>
-      <w:proofErr w:type="gramEnd"/>
+        <w:t xml:space="preserve"> It allows you to develop complex applications in a simple way, framework takes care of all the repeating tasks in the application, it provides all the common features which every application needs</w:t>
+      </w:r>
       <w:r>
         <w:rPr>
           <w:sz w:val="24"/>
@@ -586,23 +568,7 @@
           <w:sz w:val="24"/>
           <w:szCs w:val="24"/>
         </w:rPr>
-        <w:t xml:space="preserve">i.e., Developers may forget to add some jars into their </w:t>
-      </w:r>
-      <w:proofErr w:type="spellStart"/>
-      <w:r>
-        <w:rPr>
-          <w:sz w:val="24"/>
-          <w:szCs w:val="24"/>
-        </w:rPr>
-        <w:t>classpath</w:t>
-      </w:r>
-      <w:proofErr w:type="spellEnd"/>
-      <w:r>
-        <w:rPr>
-          <w:sz w:val="24"/>
-          <w:szCs w:val="24"/>
-        </w:rPr>
-        <w:t xml:space="preserve"> when working on their project, this can be solved with Maven, as maven keeps all the dependencies of jars in its repository</w:t>
+        <w:t>i.e., Developers may forget to add some jars into their classpath when working on their project, this can be solved with Maven, as maven keeps all the dependencies of jars in its repository</w:t>
       </w:r>
     </w:p>
     <w:p>
@@ -782,23 +748,7 @@
           <w:sz w:val="24"/>
           <w:szCs w:val="24"/>
         </w:rPr>
-        <w:t xml:space="preserve">Enter project </w:t>
-      </w:r>
-      <w:proofErr w:type="spellStart"/>
-      <w:r>
-        <w:rPr>
-          <w:sz w:val="24"/>
-          <w:szCs w:val="24"/>
-        </w:rPr>
-        <w:t>informations</w:t>
-      </w:r>
-      <w:proofErr w:type="spellEnd"/>
-      <w:r>
-        <w:rPr>
-          <w:sz w:val="24"/>
-          <w:szCs w:val="24"/>
-        </w:rPr>
-        <w:t xml:space="preserve"> like group-id, artifact-id, packaging etc</w:t>
+        <w:t>Enter project informations like group-id, artifact-id, packaging etc</w:t>
       </w:r>
     </w:p>
     <w:p>
@@ -818,39 +768,7 @@
           <w:sz w:val="24"/>
           <w:szCs w:val="24"/>
         </w:rPr>
-        <w:t>Once project is created add dependencies i.e., jars for the project like spring-context, spring-</w:t>
-      </w:r>
-      <w:proofErr w:type="spellStart"/>
-      <w:r>
-        <w:rPr>
-          <w:sz w:val="24"/>
-          <w:szCs w:val="24"/>
-        </w:rPr>
-        <w:t>mvc</w:t>
-      </w:r>
-      <w:proofErr w:type="spellEnd"/>
-      <w:r>
-        <w:rPr>
-          <w:sz w:val="24"/>
-          <w:szCs w:val="24"/>
-        </w:rPr>
-        <w:t xml:space="preserve">, </w:t>
-      </w:r>
-      <w:proofErr w:type="spellStart"/>
-      <w:r>
-        <w:rPr>
-          <w:sz w:val="24"/>
-          <w:szCs w:val="24"/>
-        </w:rPr>
-        <w:t>mysql</w:t>
-      </w:r>
-      <w:proofErr w:type="spellEnd"/>
-      <w:r>
-        <w:rPr>
-          <w:sz w:val="24"/>
-          <w:szCs w:val="24"/>
-        </w:rPr>
-        <w:t>-connector and etc in pom.xml</w:t>
+        <w:t>Once project is created add dependencies i.e., jars for the project like spring-context, spring-mvc, mysql-connector and etc in pom.xml</w:t>
       </w:r>
     </w:p>
     <w:p>
@@ -1163,25 +1081,7 @@
           <w:szCs w:val="24"/>
           <w:highlight w:val="yellow"/>
         </w:rPr>
-        <w:t xml:space="preserve">Since Maven project is having Java </w:t>
-      </w:r>
-      <w:proofErr w:type="gramStart"/>
-      <w:r>
-        <w:rPr>
-          <w:sz w:val="24"/>
-          <w:szCs w:val="24"/>
-          <w:highlight w:val="yellow"/>
-        </w:rPr>
-        <w:t>1.5</w:t>
-      </w:r>
-      <w:proofErr w:type="gramEnd"/>
-      <w:r>
-        <w:rPr>
-          <w:sz w:val="24"/>
-          <w:szCs w:val="24"/>
-          <w:highlight w:val="yellow"/>
-        </w:rPr>
-        <w:t xml:space="preserve"> we need to configure pom.xml to use 1.8</w:t>
+        <w:t>Since Maven project is having Java 1.5 we need to configure pom.xml to use 1.8</w:t>
       </w:r>
     </w:p>
     <w:p>
@@ -1492,23 +1392,13 @@
         </w:rPr>
         <w:t xml:space="preserve">Spring </w:t>
       </w:r>
-      <w:proofErr w:type="gramStart"/>
-      <w:r>
-        <w:rPr>
-          <w:sz w:val="24"/>
-          <w:szCs w:val="24"/>
-          <w:highlight w:val="yellow"/>
-        </w:rPr>
-        <w:t>Modules :</w:t>
-      </w:r>
-      <w:proofErr w:type="gramEnd"/>
-      <w:r>
-        <w:rPr>
-          <w:sz w:val="24"/>
-          <w:szCs w:val="24"/>
-          <w:highlight w:val="yellow"/>
-        </w:rPr>
-        <w:t xml:space="preserve"> dependency-names</w:t>
+      <w:r>
+        <w:rPr>
+          <w:sz w:val="24"/>
+          <w:szCs w:val="24"/>
+          <w:highlight w:val="yellow"/>
+        </w:rPr>
+        <w:t>Modules : dependency-names</w:t>
       </w:r>
     </w:p>
     <w:p>
@@ -1548,17 +1438,8 @@
           <w:sz w:val="24"/>
           <w:szCs w:val="24"/>
         </w:rPr>
-        <w:t>Spring MVC: spring-</w:t>
-      </w:r>
-      <w:proofErr w:type="spellStart"/>
-      <w:r>
-        <w:rPr>
-          <w:sz w:val="24"/>
-          <w:szCs w:val="24"/>
-        </w:rPr>
-        <w:t>webmvc</w:t>
-      </w:r>
-      <w:proofErr w:type="spellEnd"/>
+        <w:t>Spring MVC: spring-webmvc</w:t>
+      </w:r>
     </w:p>
     <w:p>
       <w:pPr>
@@ -1577,17 +1458,8 @@
           <w:sz w:val="24"/>
           <w:szCs w:val="24"/>
         </w:rPr>
-        <w:t>Spring ORM: spring-</w:t>
-      </w:r>
-      <w:proofErr w:type="spellStart"/>
-      <w:r>
-        <w:rPr>
-          <w:sz w:val="24"/>
-          <w:szCs w:val="24"/>
-        </w:rPr>
-        <w:t>orm</w:t>
-      </w:r>
-      <w:proofErr w:type="spellEnd"/>
+        <w:t>Spring ORM: spring-orm</w:t>
+      </w:r>
     </w:p>
     <w:p>
       <w:pPr>
@@ -1606,17 +1478,8 @@
           <w:sz w:val="24"/>
           <w:szCs w:val="24"/>
         </w:rPr>
-        <w:t>Spring AOP: spring-</w:t>
-      </w:r>
-      <w:proofErr w:type="spellStart"/>
-      <w:r>
-        <w:rPr>
-          <w:sz w:val="24"/>
-          <w:szCs w:val="24"/>
-        </w:rPr>
-        <w:t>aop</w:t>
-      </w:r>
-      <w:proofErr w:type="spellEnd"/>
+        <w:t>Spring AOP: spring-aop</w:t>
+      </w:r>
     </w:p>
     <w:p>
       <w:pPr>
@@ -1890,23 +1753,7 @@
           <w:sz w:val="24"/>
           <w:szCs w:val="24"/>
         </w:rPr>
-        <w:t xml:space="preserve">Normal Java project doesn’t need xml file for bean </w:t>
-      </w:r>
-      <w:proofErr w:type="gramStart"/>
-      <w:r>
-        <w:rPr>
-          <w:sz w:val="24"/>
-          <w:szCs w:val="24"/>
-        </w:rPr>
-        <w:t>configurations,</w:t>
-      </w:r>
-      <w:proofErr w:type="gramEnd"/>
-      <w:r>
-        <w:rPr>
-          <w:sz w:val="24"/>
-          <w:szCs w:val="24"/>
-        </w:rPr>
-        <w:t xml:space="preserve"> however spring example use one xml file which will have bean configurations.</w:t>
+        <w:t>Normal Java project doesn’t need xml file for bean configurations, however spring example use one xml file which will have bean configurations.</w:t>
       </w:r>
     </w:p>
     <w:p>
@@ -1992,23 +1839,7 @@
           <w:szCs w:val="24"/>
         </w:rPr>
         <w:br/>
-        <w:t xml:space="preserve">    &lt;bean id = “x” class = “</w:t>
-      </w:r>
-      <w:proofErr w:type="spellStart"/>
-      <w:r>
-        <w:rPr>
-          <w:sz w:val="24"/>
-          <w:szCs w:val="24"/>
-        </w:rPr>
-        <w:t>className</w:t>
-      </w:r>
-      <w:proofErr w:type="spellEnd"/>
-      <w:r>
-        <w:rPr>
-          <w:sz w:val="24"/>
-          <w:szCs w:val="24"/>
-        </w:rPr>
-        <w:t>”&gt;&lt;/bean&gt;</w:t>
+        <w:t xml:space="preserve">    &lt;bean id = “x” class = “className”&gt;&lt;/bean&gt;</w:t>
       </w:r>
       <w:r>
         <w:rPr>
@@ -2016,23 +1847,7 @@
           <w:szCs w:val="24"/>
         </w:rPr>
         <w:br/>
-        <w:t xml:space="preserve">    &lt;bean id = “y” class = “</w:t>
-      </w:r>
-      <w:proofErr w:type="spellStart"/>
-      <w:r>
-        <w:rPr>
-          <w:sz w:val="24"/>
-          <w:szCs w:val="24"/>
-        </w:rPr>
-        <w:t>className</w:t>
-      </w:r>
-      <w:proofErr w:type="spellEnd"/>
-      <w:r>
-        <w:rPr>
-          <w:sz w:val="24"/>
-          <w:szCs w:val="24"/>
-        </w:rPr>
-        <w:t>”&gt;&lt;/bean&gt;</w:t>
+        <w:t xml:space="preserve">    &lt;bean id = “y” class = “className”&gt;&lt;/bean&gt;</w:t>
       </w:r>
       <w:r>
         <w:rPr>
@@ -2602,25 +2417,7 @@
           <w:szCs w:val="24"/>
           <w:highlight w:val="yellow"/>
         </w:rPr>
-        <w:t xml:space="preserve">Dependency injection of </w:t>
-      </w:r>
-      <w:proofErr w:type="spellStart"/>
-      <w:r>
-        <w:rPr>
-          <w:sz w:val="24"/>
-          <w:szCs w:val="24"/>
-          <w:highlight w:val="yellow"/>
-        </w:rPr>
-        <w:t>Datasource</w:t>
-      </w:r>
-      <w:proofErr w:type="spellEnd"/>
-      <w:r>
-        <w:rPr>
-          <w:sz w:val="24"/>
-          <w:szCs w:val="24"/>
-          <w:highlight w:val="yellow"/>
-        </w:rPr>
-        <w:t>-&gt;DAO-&gt;Service with XML</w:t>
+        <w:t>Dependency injection of Datasource-&gt;DAO-&gt;Service with XML</w:t>
       </w:r>
     </w:p>
     <w:p>
@@ -3191,23 +2988,7 @@
           <w:sz w:val="24"/>
           <w:szCs w:val="24"/>
         </w:rPr>
-        <w:t xml:space="preserve">: to mark the </w:t>
-      </w:r>
-      <w:proofErr w:type="spellStart"/>
-      <w:r>
-        <w:rPr>
-          <w:sz w:val="24"/>
-          <w:szCs w:val="24"/>
-        </w:rPr>
-        <w:t>RESTApi</w:t>
-      </w:r>
-      <w:proofErr w:type="spellEnd"/>
-      <w:r>
-        <w:rPr>
-          <w:sz w:val="24"/>
-          <w:szCs w:val="24"/>
-        </w:rPr>
-        <w:t xml:space="preserve"> class</w:t>
+        <w:t>: to mark the RESTApi class</w:t>
       </w:r>
     </w:p>
     <w:p>
@@ -3314,32 +3095,7 @@
           <w:sz w:val="24"/>
           <w:szCs w:val="24"/>
         </w:rPr>
-        <w:t>&lt;</w:t>
-      </w:r>
-      <w:proofErr w:type="spellStart"/>
-      <w:proofErr w:type="gramStart"/>
-      <w:r>
-        <w:rPr>
-          <w:sz w:val="24"/>
-          <w:szCs w:val="24"/>
-        </w:rPr>
-        <w:t>context:component</w:t>
-      </w:r>
-      <w:proofErr w:type="gramEnd"/>
-      <w:r>
-        <w:rPr>
-          <w:sz w:val="24"/>
-          <w:szCs w:val="24"/>
-        </w:rPr>
-        <w:t>-scan</w:t>
-      </w:r>
-      <w:proofErr w:type="spellEnd"/>
-      <w:r>
-        <w:rPr>
-          <w:sz w:val="24"/>
-          <w:szCs w:val="24"/>
-        </w:rPr>
-        <w:t xml:space="preserve"> package = “com”&gt;</w:t>
+        <w:t>&lt;context:component-scan package = “com”&gt;</w:t>
       </w:r>
     </w:p>
     <w:p>
@@ -3371,23 +3127,7 @@
           <w:szCs w:val="24"/>
         </w:rPr>
         <w:br/>
-        <w:t xml:space="preserve">public class Test </w:t>
-      </w:r>
-      <w:proofErr w:type="gramStart"/>
-      <w:r>
-        <w:rPr>
-          <w:sz w:val="24"/>
-          <w:szCs w:val="24"/>
-        </w:rPr>
-        <w:t>{ }</w:t>
-      </w:r>
-      <w:proofErr w:type="gramEnd"/>
-      <w:r>
-        <w:rPr>
-          <w:sz w:val="24"/>
-          <w:szCs w:val="24"/>
-        </w:rPr>
-        <w:t xml:space="preserve"> </w:t>
+        <w:t xml:space="preserve">public class Test { } </w:t>
       </w:r>
       <w:r>
         <w:rPr>
@@ -3419,23 +3159,7 @@
           <w:szCs w:val="24"/>
         </w:rPr>
         <w:br/>
-        <w:t xml:space="preserve">public class </w:t>
-      </w:r>
-      <w:proofErr w:type="spellStart"/>
-      <w:r>
-        <w:rPr>
-          <w:sz w:val="24"/>
-          <w:szCs w:val="24"/>
-        </w:rPr>
-        <w:t>EmpService</w:t>
-      </w:r>
-      <w:proofErr w:type="spellEnd"/>
-      <w:r>
-        <w:rPr>
-          <w:sz w:val="24"/>
-          <w:szCs w:val="24"/>
-        </w:rPr>
-        <w:t xml:space="preserve"> { }</w:t>
+        <w:t>public class EmpService { }</w:t>
       </w:r>
       <w:r>
         <w:rPr>
@@ -3451,23 +3175,7 @@
           <w:szCs w:val="24"/>
         </w:rPr>
         <w:br/>
-        <w:t xml:space="preserve">public class </w:t>
-      </w:r>
-      <w:proofErr w:type="spellStart"/>
-      <w:r>
-        <w:rPr>
-          <w:sz w:val="24"/>
-          <w:szCs w:val="24"/>
-        </w:rPr>
-        <w:t>EmpDao</w:t>
-      </w:r>
-      <w:proofErr w:type="spellEnd"/>
-      <w:r>
-        <w:rPr>
-          <w:sz w:val="24"/>
-          <w:szCs w:val="24"/>
-        </w:rPr>
-        <w:t xml:space="preserve"> {}</w:t>
+        <w:t>public class EmpDao {}</w:t>
       </w:r>
       <w:r>
         <w:rPr>
@@ -3483,23 +3191,7 @@
           <w:szCs w:val="24"/>
         </w:rPr>
         <w:br/>
-        <w:t xml:space="preserve">public class </w:t>
-      </w:r>
-      <w:proofErr w:type="spellStart"/>
-      <w:r>
-        <w:rPr>
-          <w:sz w:val="24"/>
-          <w:szCs w:val="24"/>
-        </w:rPr>
-        <w:t>EmpController</w:t>
-      </w:r>
-      <w:proofErr w:type="spellEnd"/>
-      <w:r>
-        <w:rPr>
-          <w:sz w:val="24"/>
-          <w:szCs w:val="24"/>
-        </w:rPr>
-        <w:t xml:space="preserve"> {}</w:t>
+        <w:t>public class EmpController {}</w:t>
       </w:r>
     </w:p>
     <w:p>
@@ -4046,21 +3738,12 @@
           <w:szCs w:val="24"/>
         </w:rPr>
       </w:pPr>
-      <w:proofErr w:type="spellStart"/>
-      <w:r>
-        <w:rPr>
-          <w:sz w:val="24"/>
-          <w:szCs w:val="24"/>
-        </w:rPr>
-        <w:t>ReST</w:t>
-      </w:r>
-      <w:proofErr w:type="spellEnd"/>
-      <w:r>
-        <w:rPr>
-          <w:sz w:val="24"/>
-          <w:szCs w:val="24"/>
-        </w:rPr>
-        <w:t xml:space="preserve"> stands for Representational State Transfer, it is a webservice</w:t>
+      <w:r>
+        <w:rPr>
+          <w:sz w:val="24"/>
+          <w:szCs w:val="24"/>
+        </w:rPr>
+        <w:t>ReST stands for Representational State Transfer, it is a webservice</w:t>
       </w:r>
       <w:r>
         <w:rPr>
@@ -4186,23 +3869,7 @@
           <w:sz w:val="24"/>
           <w:szCs w:val="24"/>
         </w:rPr>
-        <w:t xml:space="preserve">You can use XML based configuration as well as </w:t>
-      </w:r>
-      <w:proofErr w:type="gramStart"/>
-      <w:r>
-        <w:rPr>
-          <w:sz w:val="24"/>
-          <w:szCs w:val="24"/>
-        </w:rPr>
-        <w:t>annotation based</w:t>
-      </w:r>
-      <w:proofErr w:type="gramEnd"/>
-      <w:r>
-        <w:rPr>
-          <w:sz w:val="24"/>
-          <w:szCs w:val="24"/>
-        </w:rPr>
-        <w:t xml:space="preserve"> configuration to create the webservices</w:t>
+        <w:t>You can use XML based configuration as well as annotation based configuration to create the webservices</w:t>
       </w:r>
     </w:p>
     <w:p>
@@ -4222,23 +3889,7 @@
           <w:sz w:val="24"/>
           <w:szCs w:val="24"/>
         </w:rPr>
-        <w:t xml:space="preserve">With Spring </w:t>
-      </w:r>
-      <w:proofErr w:type="gramStart"/>
-      <w:r>
-        <w:rPr>
-          <w:sz w:val="24"/>
-          <w:szCs w:val="24"/>
-        </w:rPr>
-        <w:t>Boot</w:t>
-      </w:r>
-      <w:proofErr w:type="gramEnd"/>
-      <w:r>
-        <w:rPr>
-          <w:sz w:val="24"/>
-          <w:szCs w:val="24"/>
-        </w:rPr>
-        <w:t xml:space="preserve"> you can quickly develop spring based applications</w:t>
+        <w:t>With Spring Boot you can quickly develop spring based applications</w:t>
       </w:r>
     </w:p>
     <w:p>
@@ -4277,23 +3928,7 @@
           <w:sz w:val="24"/>
           <w:szCs w:val="24"/>
         </w:rPr>
-        <w:t xml:space="preserve">It is used to develop </w:t>
-      </w:r>
-      <w:proofErr w:type="gramStart"/>
-      <w:r>
-        <w:rPr>
-          <w:sz w:val="24"/>
-          <w:szCs w:val="24"/>
-        </w:rPr>
-        <w:t>spring based</w:t>
-      </w:r>
-      <w:proofErr w:type="gramEnd"/>
-      <w:r>
-        <w:rPr>
-          <w:sz w:val="24"/>
-          <w:szCs w:val="24"/>
-        </w:rPr>
-        <w:t xml:space="preserve"> application without any extra configurations</w:t>
+        <w:t>It is used to develop spring based application without any extra configurations</w:t>
       </w:r>
       <w:r>
         <w:rPr>
@@ -4488,39 +4123,7 @@
           <w:sz w:val="24"/>
           <w:szCs w:val="24"/>
         </w:rPr>
-        <w:t>It automatically provides component scanning, embedded server, dependency management, RESTful based application API’s, downloads all the necessary compatible libraries for web like spring-context, spring-</w:t>
-      </w:r>
-      <w:proofErr w:type="spellStart"/>
-      <w:r>
-        <w:rPr>
-          <w:sz w:val="24"/>
-          <w:szCs w:val="24"/>
-        </w:rPr>
-        <w:t>webmvc</w:t>
-      </w:r>
-      <w:proofErr w:type="spellEnd"/>
-      <w:r>
-        <w:rPr>
-          <w:sz w:val="24"/>
-          <w:szCs w:val="24"/>
-        </w:rPr>
-        <w:t>, spring-</w:t>
-      </w:r>
-      <w:proofErr w:type="spellStart"/>
-      <w:r>
-        <w:rPr>
-          <w:sz w:val="24"/>
-          <w:szCs w:val="24"/>
-        </w:rPr>
-        <w:t>aop</w:t>
-      </w:r>
-      <w:proofErr w:type="spellEnd"/>
-      <w:r>
-        <w:rPr>
-          <w:sz w:val="24"/>
-          <w:szCs w:val="24"/>
-        </w:rPr>
-        <w:t>, log4j and etc.</w:t>
+        <w:t>It automatically provides component scanning, embedded server, dependency management, RESTful based application API’s, downloads all the necessary compatible libraries for web like spring-context, spring-webmvc, spring-aop, log4j and etc.</w:t>
       </w:r>
     </w:p>
     <w:p>
@@ -4540,17 +4143,8 @@
           <w:sz w:val="24"/>
           <w:szCs w:val="24"/>
         </w:rPr>
-        <w:t>spring-boot-starter-</w:t>
-      </w:r>
-      <w:proofErr w:type="spellStart"/>
-      <w:r>
-        <w:rPr>
-          <w:sz w:val="24"/>
-          <w:szCs w:val="24"/>
-        </w:rPr>
-        <w:t>jpa</w:t>
-      </w:r>
-      <w:proofErr w:type="spellEnd"/>
+        <w:t>spring-boot-starter-jpa</w:t>
+      </w:r>
     </w:p>
     <w:p>
       <w:pPr>
@@ -4589,25 +4183,7 @@
           <w:sz w:val="24"/>
           <w:szCs w:val="24"/>
         </w:rPr>
-        <w:t xml:space="preserve">It reads </w:t>
-      </w:r>
-      <w:proofErr w:type="spellStart"/>
-      <w:proofErr w:type="gramStart"/>
-      <w:r>
-        <w:rPr>
-          <w:sz w:val="24"/>
-          <w:szCs w:val="24"/>
-        </w:rPr>
-        <w:t>application.properties</w:t>
-      </w:r>
-      <w:proofErr w:type="spellEnd"/>
-      <w:proofErr w:type="gramEnd"/>
-      <w:r>
-        <w:rPr>
-          <w:sz w:val="24"/>
-          <w:szCs w:val="24"/>
-        </w:rPr>
-        <w:t xml:space="preserve"> to establish database connection</w:t>
+        <w:t>It reads application.properties to establish database connection</w:t>
       </w:r>
     </w:p>
     <w:p>
@@ -4679,23 +4255,7 @@
           <w:sz w:val="24"/>
           <w:szCs w:val="24"/>
         </w:rPr>
-        <w:t xml:space="preserve">You need to use Spring </w:t>
-      </w:r>
-      <w:proofErr w:type="spellStart"/>
-      <w:r>
-        <w:rPr>
-          <w:sz w:val="24"/>
-          <w:szCs w:val="24"/>
-        </w:rPr>
-        <w:t>Initializr</w:t>
-      </w:r>
-      <w:proofErr w:type="spellEnd"/>
-      <w:r>
-        <w:rPr>
-          <w:sz w:val="24"/>
-          <w:szCs w:val="24"/>
-        </w:rPr>
-        <w:t xml:space="preserve"> which gives you maven project</w:t>
+        <w:t>You need to use Spring Initializr which gives you maven project</w:t>
       </w:r>
     </w:p>
     <w:p>
@@ -4806,65 +4366,8 @@
           <w:sz w:val="24"/>
           <w:szCs w:val="24"/>
         </w:rPr>
-        <w:t xml:space="preserve">In Spring Boot Application Context will automatically </w:t>
-      </w:r>
-      <w:proofErr w:type="spellStart"/>
-      <w:r>
-        <w:rPr>
-          <w:sz w:val="24"/>
-          <w:szCs w:val="24"/>
-        </w:rPr>
-        <w:t>created</w:t>
-      </w:r>
-      <w:proofErr w:type="spellEnd"/>
-      <w:r>
-        <w:rPr>
-          <w:sz w:val="24"/>
-          <w:szCs w:val="24"/>
-        </w:rPr>
-        <w:t xml:space="preserve">, you don’t have to create it, you are developing web application you can use components directly, however if it’s a </w:t>
-      </w:r>
-      <w:proofErr w:type="gramStart"/>
-      <w:r>
-        <w:rPr>
-          <w:sz w:val="24"/>
-          <w:szCs w:val="24"/>
-        </w:rPr>
-        <w:t>console based</w:t>
-      </w:r>
-      <w:proofErr w:type="gramEnd"/>
-      <w:r>
-        <w:rPr>
-          <w:sz w:val="24"/>
-          <w:szCs w:val="24"/>
-        </w:rPr>
-        <w:t xml:space="preserve"> application then you need an interface called </w:t>
-      </w:r>
-      <w:proofErr w:type="spellStart"/>
-      <w:r>
-        <w:rPr>
-          <w:sz w:val="24"/>
-          <w:szCs w:val="24"/>
-        </w:rPr>
-        <w:t>CommandLine</w:t>
-      </w:r>
-      <w:proofErr w:type="spellEnd"/>
-      <w:r>
-        <w:rPr>
-          <w:sz w:val="24"/>
-          <w:szCs w:val="24"/>
-        </w:rPr>
-        <w:t xml:space="preserve"> Runner instance to use </w:t>
-      </w:r>
-      <w:proofErr w:type="spellStart"/>
-      <w:r>
-        <w:rPr>
-          <w:sz w:val="24"/>
-          <w:szCs w:val="24"/>
-        </w:rPr>
-        <w:t>ApplicationContext</w:t>
-      </w:r>
-      <w:proofErr w:type="spellEnd"/>
+        <w:t>In Spring Boot Application Context will automatically created, you don’t have to create it, you are developing web application you can use components directly, however if it’s a console based application then you need an interface called CommandLine Runner instance to use ApplicationContext</w:t>
+      </w:r>
     </w:p>
     <w:p>
       <w:pPr>
@@ -5085,23 +4588,7 @@
           <w:sz w:val="24"/>
           <w:szCs w:val="24"/>
         </w:rPr>
-        <w:t xml:space="preserve">You need to provide the </w:t>
-      </w:r>
-      <w:proofErr w:type="spellStart"/>
-      <w:r>
-        <w:rPr>
-          <w:sz w:val="24"/>
-          <w:szCs w:val="24"/>
-        </w:rPr>
-        <w:t>url</w:t>
-      </w:r>
-      <w:proofErr w:type="spellEnd"/>
-      <w:r>
-        <w:rPr>
-          <w:sz w:val="24"/>
-          <w:szCs w:val="24"/>
-        </w:rPr>
-        <w:t xml:space="preserve"> using @RequestMapping</w:t>
+        <w:t>You need to provide the url using @RequestMapping</w:t>
       </w:r>
     </w:p>
     <w:p>
@@ -5170,23 +4657,7 @@
           <w:sz w:val="24"/>
           <w:szCs w:val="24"/>
         </w:rPr>
-        <w:t xml:space="preserve">You can call webservices using URI and HTTP methods with the following tools, </w:t>
-      </w:r>
-      <w:proofErr w:type="spellStart"/>
-      <w:r>
-        <w:rPr>
-          <w:sz w:val="24"/>
-          <w:szCs w:val="24"/>
-        </w:rPr>
-        <w:t>softwares</w:t>
-      </w:r>
-      <w:proofErr w:type="spellEnd"/>
-      <w:r>
-        <w:rPr>
-          <w:sz w:val="24"/>
-          <w:szCs w:val="24"/>
-        </w:rPr>
-        <w:t xml:space="preserve"> and applications</w:t>
+        <w:t>You can call webservices using URI and HTTP methods with the following tools, softwares and applications</w:t>
       </w:r>
     </w:p>
     <w:p>
@@ -5221,21 +4692,12 @@
           <w:szCs w:val="24"/>
         </w:rPr>
       </w:pPr>
-      <w:proofErr w:type="spellStart"/>
-      <w:r>
-        <w:rPr>
-          <w:sz w:val="24"/>
-          <w:szCs w:val="24"/>
-        </w:rPr>
-        <w:t>Softwares</w:t>
-      </w:r>
-      <w:proofErr w:type="spellEnd"/>
-      <w:r>
-        <w:rPr>
-          <w:sz w:val="24"/>
-          <w:szCs w:val="24"/>
-        </w:rPr>
-        <w:t xml:space="preserve"> &amp; Tools: you can call all the HTTP methods like GET, POST, PUT, DELETE</w:t>
+      <w:r>
+        <w:rPr>
+          <w:sz w:val="24"/>
+          <w:szCs w:val="24"/>
+        </w:rPr>
+        <w:t>Softwares &amp; Tools: you can call all the HTTP methods like GET, POST, PUT, DELETE</w:t>
       </w:r>
     </w:p>
     <w:p>
@@ -5296,18 +4758,8 @@
           <w:szCs w:val="24"/>
           <w:highlight w:val="yellow"/>
         </w:rPr>
-        <w:t xml:space="preserve">Spring </w:t>
-      </w:r>
-      <w:proofErr w:type="spellStart"/>
-      <w:r>
-        <w:rPr>
-          <w:sz w:val="24"/>
-          <w:szCs w:val="24"/>
-          <w:highlight w:val="yellow"/>
-        </w:rPr>
-        <w:t>DevTools</w:t>
-      </w:r>
-      <w:proofErr w:type="spellEnd"/>
+        <w:t>Spring DevTools</w:t>
+      </w:r>
       <w:r>
         <w:rPr>
           <w:sz w:val="24"/>
@@ -5528,17 +4980,8 @@
           <w:sz w:val="24"/>
           <w:szCs w:val="24"/>
         </w:rPr>
-        <w:t xml:space="preserve"> Now onwards you don’t need </w:t>
-      </w:r>
-      <w:proofErr w:type="spellStart"/>
-      <w:r>
-        <w:rPr>
-          <w:sz w:val="24"/>
-          <w:szCs w:val="24"/>
-        </w:rPr>
-        <w:t>CommandLineRunner</w:t>
-      </w:r>
-      <w:proofErr w:type="spellEnd"/>
+        <w:t xml:space="preserve"> Now onwards you don’t need CommandLineRunner</w:t>
+      </w:r>
     </w:p>
     <w:p>
       <w:pPr>
@@ -5649,61 +5092,7 @@
           <w:szCs w:val="24"/>
           <w:highlight w:val="yellow"/>
         </w:rPr>
-        <w:t xml:space="preserve">We can </w:t>
-      </w:r>
-      <w:proofErr w:type="spellStart"/>
-      <w:r>
-        <w:rPr>
-          <w:sz w:val="24"/>
-          <w:szCs w:val="24"/>
-          <w:highlight w:val="yellow"/>
-        </w:rPr>
-        <w:t>autowire</w:t>
-      </w:r>
-      <w:proofErr w:type="spellEnd"/>
-      <w:r>
-        <w:rPr>
-          <w:sz w:val="24"/>
-          <w:szCs w:val="24"/>
-          <w:highlight w:val="yellow"/>
-        </w:rPr>
-        <w:t xml:space="preserve"> </w:t>
-      </w:r>
-      <w:proofErr w:type="spellStart"/>
-      <w:r>
-        <w:rPr>
-          <w:sz w:val="24"/>
-          <w:szCs w:val="24"/>
-          <w:highlight w:val="yellow"/>
-        </w:rPr>
-        <w:t>CustomerDAO</w:t>
-      </w:r>
-      <w:proofErr w:type="spellEnd"/>
-      <w:r>
-        <w:rPr>
-          <w:sz w:val="24"/>
-          <w:szCs w:val="24"/>
-          <w:highlight w:val="yellow"/>
-        </w:rPr>
-        <w:t xml:space="preserve"> in Service layer but as of now we will </w:t>
-      </w:r>
-      <w:proofErr w:type="spellStart"/>
-      <w:r>
-        <w:rPr>
-          <w:sz w:val="24"/>
-          <w:szCs w:val="24"/>
-          <w:highlight w:val="yellow"/>
-        </w:rPr>
-        <w:t>autowire</w:t>
-      </w:r>
-      <w:proofErr w:type="spellEnd"/>
-      <w:r>
-        <w:rPr>
-          <w:sz w:val="24"/>
-          <w:szCs w:val="24"/>
-          <w:highlight w:val="yellow"/>
-        </w:rPr>
-        <w:t xml:space="preserve"> in Controller layer</w:t>
+        <w:t>We can autowire CustomerDAO in Service layer but as of now we will autowire in Controller layer</w:t>
       </w:r>
     </w:p>
     <w:p>
@@ -5902,23 +5291,7 @@
           <w:sz w:val="24"/>
           <w:szCs w:val="24"/>
         </w:rPr>
-        <w:t xml:space="preserve">The above example is to just understand REST API’s, but we need to create DAO layer, Service Layer, Controller </w:t>
-      </w:r>
-      <w:proofErr w:type="gramStart"/>
-      <w:r>
-        <w:rPr>
-          <w:sz w:val="24"/>
-          <w:szCs w:val="24"/>
-        </w:rPr>
-        <w:t>layer(</w:t>
-      </w:r>
-      <w:proofErr w:type="gramEnd"/>
-      <w:r>
-        <w:rPr>
-          <w:sz w:val="24"/>
-          <w:szCs w:val="24"/>
-        </w:rPr>
-        <w:t>RESTAPI layer) and interact with the database to see the real time examples</w:t>
+        <w:t>The above example is to just understand REST API’s, but we need to create DAO layer, Service Layer, Controller layer(RESTAPI layer) and interact with the database to see the real time examples</w:t>
       </w:r>
       <w:r>
         <w:rPr>
@@ -5935,21 +5308,12 @@
           <w:szCs w:val="24"/>
         </w:rPr>
       </w:pPr>
-      <w:proofErr w:type="gramStart"/>
-      <w:r>
-        <w:rPr>
-          <w:sz w:val="24"/>
-          <w:szCs w:val="24"/>
-        </w:rPr>
-        <w:t>Firstly</w:t>
-      </w:r>
-      <w:proofErr w:type="gramEnd"/>
-      <w:r>
-        <w:rPr>
-          <w:sz w:val="24"/>
-          <w:szCs w:val="24"/>
-        </w:rPr>
-        <w:t xml:space="preserve"> we create Service layer and DAO layer without Database then we can use Database</w:t>
+      <w:r>
+        <w:rPr>
+          <w:sz w:val="24"/>
+          <w:szCs w:val="24"/>
+        </w:rPr>
+        <w:t>Firstly we create Service layer and DAO layer without Database then we can use Database</w:t>
       </w:r>
     </w:p>
     <w:p>
@@ -6003,65 +5367,358 @@
           <w:sz w:val="24"/>
           <w:szCs w:val="24"/>
         </w:rPr>
-        <w:t>{“id”:100, “</w:t>
-      </w:r>
-      <w:proofErr w:type="spellStart"/>
-      <w:r>
-        <w:rPr>
-          <w:sz w:val="24"/>
-          <w:szCs w:val="24"/>
-        </w:rPr>
-        <w:t>name”</w:t>
-      </w:r>
-      <w:proofErr w:type="gramStart"/>
-      <w:r>
-        <w:rPr>
-          <w:sz w:val="24"/>
-          <w:szCs w:val="24"/>
-        </w:rPr>
-        <w:t>:”Alex</w:t>
-      </w:r>
-      <w:proofErr w:type="spellEnd"/>
-      <w:proofErr w:type="gramEnd"/>
-      <w:r>
-        <w:rPr>
-          <w:sz w:val="24"/>
-          <w:szCs w:val="24"/>
-        </w:rPr>
-        <w:t>”, “salary”:25000}</w:t>
-      </w:r>
-    </w:p>
-    <w:p>
-      <w:pPr>
-        <w:rPr>
-          <w:sz w:val="24"/>
-          <w:szCs w:val="24"/>
-        </w:rPr>
-      </w:pPr>
-    </w:p>
-    <w:p>
-      <w:pPr>
-        <w:rPr>
-          <w:sz w:val="24"/>
-          <w:szCs w:val="24"/>
-        </w:rPr>
-      </w:pPr>
-    </w:p>
-    <w:p>
-      <w:pPr>
-        <w:rPr>
-          <w:sz w:val="24"/>
-          <w:szCs w:val="24"/>
-        </w:rPr>
-      </w:pPr>
-    </w:p>
-    <w:p>
-      <w:pPr>
-        <w:rPr>
-          <w:sz w:val="24"/>
-          <w:szCs w:val="24"/>
-        </w:rPr>
-      </w:pPr>
+        <w:t>{“id”:100, “name”:”Alex”, “salary”:25000}</w:t>
+      </w:r>
+    </w:p>
+    <w:p>
+      <w:pPr>
+        <w:rPr>
+          <w:sz w:val="24"/>
+          <w:szCs w:val="24"/>
+        </w:rPr>
+      </w:pPr>
+    </w:p>
+    <w:p>
+      <w:pPr>
+        <w:rPr>
+          <w:sz w:val="24"/>
+          <w:szCs w:val="24"/>
+        </w:rPr>
+      </w:pPr>
+    </w:p>
+    <w:p>
+      <w:pPr>
+        <w:rPr>
+          <w:sz w:val="24"/>
+          <w:szCs w:val="24"/>
+        </w:rPr>
+      </w:pPr>
+    </w:p>
+    <w:p>
+      <w:pPr>
+        <w:rPr>
+          <w:sz w:val="24"/>
+          <w:szCs w:val="24"/>
+        </w:rPr>
+      </w:pPr>
+      <w:r>
+        <w:rPr>
+          <w:sz w:val="24"/>
+          <w:szCs w:val="24"/>
+          <w:highlight w:val="yellow"/>
+        </w:rPr>
+        <w:t>Creating the project through spring initializr</w:t>
+      </w:r>
+    </w:p>
+    <w:p>
+      <w:pPr>
+        <w:rPr>
+          <w:sz w:val="24"/>
+          <w:szCs w:val="24"/>
+        </w:rPr>
+      </w:pPr>
+      <w:r>
+        <w:rPr>
+          <w:noProof/>
+          <w:sz w:val="24"/>
+          <w:szCs w:val="24"/>
+        </w:rPr>
+        <w:drawing>
+          <wp:inline distT="0" distB="0" distL="0" distR="0" wp14:anchorId="52A9D086" wp14:editId="08685B6C">
+            <wp:extent cx="5727700" cy="3467735"/>
+            <wp:effectExtent l="0" t="0" r="6350" b="0"/>
+            <wp:docPr id="33" name="Picture 33"/>
+            <wp:cNvGraphicFramePr>
+              <a:graphicFrameLocks xmlns:a="http://schemas.openxmlformats.org/drawingml/2006/main" noChangeAspect="1"/>
+            </wp:cNvGraphicFramePr>
+            <a:graphic xmlns:a="http://schemas.openxmlformats.org/drawingml/2006/main">
+              <a:graphicData uri="http://schemas.openxmlformats.org/drawingml/2006/picture">
+                <pic:pic xmlns:pic="http://schemas.openxmlformats.org/drawingml/2006/picture">
+                  <pic:nvPicPr>
+                    <pic:cNvPr id="0" name="Picture 1"/>
+                    <pic:cNvPicPr>
+                      <a:picLocks noChangeAspect="1" noChangeArrowheads="1"/>
+                    </pic:cNvPicPr>
+                  </pic:nvPicPr>
+                  <pic:blipFill>
+                    <a:blip r:embed="rId37">
+                      <a:extLst>
+                        <a:ext uri="{28A0092B-C50C-407E-A947-70E740481C1C}">
+                          <a14:useLocalDpi xmlns:a14="http://schemas.microsoft.com/office/drawing/2010/main" val="0"/>
+                        </a:ext>
+                      </a:extLst>
+                    </a:blip>
+                    <a:srcRect/>
+                    <a:stretch>
+                      <a:fillRect/>
+                    </a:stretch>
+                  </pic:blipFill>
+                  <pic:spPr bwMode="auto">
+                    <a:xfrm>
+                      <a:off x="0" y="0"/>
+                      <a:ext cx="5727700" cy="3467735"/>
+                    </a:xfrm>
+                    <a:prstGeom prst="rect">
+                      <a:avLst/>
+                    </a:prstGeom>
+                    <a:noFill/>
+                    <a:ln>
+                      <a:noFill/>
+                    </a:ln>
+                  </pic:spPr>
+                </pic:pic>
+              </a:graphicData>
+            </a:graphic>
+          </wp:inline>
+        </w:drawing>
+      </w:r>
+    </w:p>
+    <w:p>
+      <w:pPr>
+        <w:rPr>
+          <w:sz w:val="24"/>
+          <w:szCs w:val="24"/>
+        </w:rPr>
+      </w:pPr>
+    </w:p>
+    <w:p>
+      <w:pPr>
+        <w:rPr>
+          <w:sz w:val="24"/>
+          <w:szCs w:val="24"/>
+        </w:rPr>
+      </w:pPr>
+      <w:r>
+        <w:rPr>
+          <w:sz w:val="24"/>
+          <w:szCs w:val="24"/>
+          <w:highlight w:val="yellow"/>
+        </w:rPr>
+        <w:t>RestApi.java</w:t>
+      </w:r>
+    </w:p>
+    <w:p>
+      <w:pPr>
+        <w:rPr>
+          <w:sz w:val="24"/>
+          <w:szCs w:val="24"/>
+        </w:rPr>
+      </w:pPr>
+      <w:r>
+        <w:rPr>
+          <w:noProof/>
+          <w:sz w:val="24"/>
+          <w:szCs w:val="24"/>
+        </w:rPr>
+        <w:drawing>
+          <wp:inline distT="0" distB="0" distL="0" distR="0" wp14:anchorId="108FB0CF" wp14:editId="654B5ECD">
+            <wp:extent cx="5727700" cy="3648710"/>
+            <wp:effectExtent l="0" t="0" r="6350" b="8890"/>
+            <wp:docPr id="34" name="Picture 34"/>
+            <wp:cNvGraphicFramePr>
+              <a:graphicFrameLocks xmlns:a="http://schemas.openxmlformats.org/drawingml/2006/main" noChangeAspect="1"/>
+            </wp:cNvGraphicFramePr>
+            <a:graphic xmlns:a="http://schemas.openxmlformats.org/drawingml/2006/main">
+              <a:graphicData uri="http://schemas.openxmlformats.org/drawingml/2006/picture">
+                <pic:pic xmlns:pic="http://schemas.openxmlformats.org/drawingml/2006/picture">
+                  <pic:nvPicPr>
+                    <pic:cNvPr id="0" name="Picture 2"/>
+                    <pic:cNvPicPr>
+                      <a:picLocks noChangeAspect="1" noChangeArrowheads="1"/>
+                    </pic:cNvPicPr>
+                  </pic:nvPicPr>
+                  <pic:blipFill>
+                    <a:blip r:embed="rId38">
+                      <a:extLst>
+                        <a:ext uri="{28A0092B-C50C-407E-A947-70E740481C1C}">
+                          <a14:useLocalDpi xmlns:a14="http://schemas.microsoft.com/office/drawing/2010/main" val="0"/>
+                        </a:ext>
+                      </a:extLst>
+                    </a:blip>
+                    <a:srcRect/>
+                    <a:stretch>
+                      <a:fillRect/>
+                    </a:stretch>
+                  </pic:blipFill>
+                  <pic:spPr bwMode="auto">
+                    <a:xfrm>
+                      <a:off x="0" y="0"/>
+                      <a:ext cx="5727700" cy="3648710"/>
+                    </a:xfrm>
+                    <a:prstGeom prst="rect">
+                      <a:avLst/>
+                    </a:prstGeom>
+                    <a:noFill/>
+                    <a:ln>
+                      <a:noFill/>
+                    </a:ln>
+                  </pic:spPr>
+                </pic:pic>
+              </a:graphicData>
+            </a:graphic>
+          </wp:inline>
+        </w:drawing>
+      </w:r>
+    </w:p>
+    <w:p>
+      <w:pPr>
+        <w:rPr>
+          <w:sz w:val="24"/>
+          <w:szCs w:val="24"/>
+        </w:rPr>
+      </w:pPr>
+      <w:r>
+        <w:rPr>
+          <w:sz w:val="24"/>
+          <w:szCs w:val="24"/>
+          <w:highlight w:val="yellow"/>
+        </w:rPr>
+        <w:t>Employee.java</w:t>
+      </w:r>
+    </w:p>
+    <w:p>
+      <w:pPr>
+        <w:rPr>
+          <w:sz w:val="24"/>
+          <w:szCs w:val="24"/>
+        </w:rPr>
+      </w:pPr>
+      <w:r>
+        <w:rPr>
+          <w:noProof/>
+          <w:sz w:val="24"/>
+          <w:szCs w:val="24"/>
+        </w:rPr>
+        <w:lastRenderedPageBreak/>
+        <w:drawing>
+          <wp:inline distT="0" distB="0" distL="0" distR="0" wp14:anchorId="29BC6942" wp14:editId="11A09862">
+            <wp:extent cx="5727700" cy="5365750"/>
+            <wp:effectExtent l="0" t="0" r="6350" b="6350"/>
+            <wp:docPr id="35" name="Picture 35"/>
+            <wp:cNvGraphicFramePr>
+              <a:graphicFrameLocks xmlns:a="http://schemas.openxmlformats.org/drawingml/2006/main" noChangeAspect="1"/>
+            </wp:cNvGraphicFramePr>
+            <a:graphic xmlns:a="http://schemas.openxmlformats.org/drawingml/2006/main">
+              <a:graphicData uri="http://schemas.openxmlformats.org/drawingml/2006/picture">
+                <pic:pic xmlns:pic="http://schemas.openxmlformats.org/drawingml/2006/picture">
+                  <pic:nvPicPr>
+                    <pic:cNvPr id="0" name="Picture 3"/>
+                    <pic:cNvPicPr>
+                      <a:picLocks noChangeAspect="1" noChangeArrowheads="1"/>
+                    </pic:cNvPicPr>
+                  </pic:nvPicPr>
+                  <pic:blipFill>
+                    <a:blip r:embed="rId39">
+                      <a:extLst>
+                        <a:ext uri="{28A0092B-C50C-407E-A947-70E740481C1C}">
+                          <a14:useLocalDpi xmlns:a14="http://schemas.microsoft.com/office/drawing/2010/main" val="0"/>
+                        </a:ext>
+                      </a:extLst>
+                    </a:blip>
+                    <a:srcRect/>
+                    <a:stretch>
+                      <a:fillRect/>
+                    </a:stretch>
+                  </pic:blipFill>
+                  <pic:spPr bwMode="auto">
+                    <a:xfrm>
+                      <a:off x="0" y="0"/>
+                      <a:ext cx="5727700" cy="5365750"/>
+                    </a:xfrm>
+                    <a:prstGeom prst="rect">
+                      <a:avLst/>
+                    </a:prstGeom>
+                    <a:noFill/>
+                    <a:ln>
+                      <a:noFill/>
+                    </a:ln>
+                  </pic:spPr>
+                </pic:pic>
+              </a:graphicData>
+            </a:graphic>
+          </wp:inline>
+        </w:drawing>
+      </w:r>
+    </w:p>
+    <w:p>
+      <w:pPr>
+        <w:rPr>
+          <w:sz w:val="24"/>
+          <w:szCs w:val="24"/>
+        </w:rPr>
+      </w:pPr>
+      <w:r>
+        <w:rPr>
+          <w:sz w:val="24"/>
+          <w:szCs w:val="24"/>
+          <w:highlight w:val="yellow"/>
+        </w:rPr>
+        <w:t>Output:</w:t>
+      </w:r>
+    </w:p>
+    <w:p>
+      <w:pPr>
+        <w:rPr>
+          <w:sz w:val="24"/>
+          <w:szCs w:val="24"/>
+        </w:rPr>
+      </w:pPr>
+      <w:r>
+        <w:rPr>
+          <w:noProof/>
+          <w:sz w:val="24"/>
+          <w:szCs w:val="24"/>
+        </w:rPr>
+        <w:lastRenderedPageBreak/>
+        <w:drawing>
+          <wp:inline distT="0" distB="0" distL="0" distR="0" wp14:anchorId="6723A504" wp14:editId="52186B34">
+            <wp:extent cx="5572760" cy="5589905"/>
+            <wp:effectExtent l="0" t="0" r="8890" b="0"/>
+            <wp:docPr id="36" name="Picture 36"/>
+            <wp:cNvGraphicFramePr>
+              <a:graphicFrameLocks xmlns:a="http://schemas.openxmlformats.org/drawingml/2006/main" noChangeAspect="1"/>
+            </wp:cNvGraphicFramePr>
+            <a:graphic xmlns:a="http://schemas.openxmlformats.org/drawingml/2006/main">
+              <a:graphicData uri="http://schemas.openxmlformats.org/drawingml/2006/picture">
+                <pic:pic xmlns:pic="http://schemas.openxmlformats.org/drawingml/2006/picture">
+                  <pic:nvPicPr>
+                    <pic:cNvPr id="0" name="Picture 4"/>
+                    <pic:cNvPicPr>
+                      <a:picLocks noChangeAspect="1" noChangeArrowheads="1"/>
+                    </pic:cNvPicPr>
+                  </pic:nvPicPr>
+                  <pic:blipFill>
+                    <a:blip r:embed="rId40">
+                      <a:extLst>
+                        <a:ext uri="{28A0092B-C50C-407E-A947-70E740481C1C}">
+                          <a14:useLocalDpi xmlns:a14="http://schemas.microsoft.com/office/drawing/2010/main" val="0"/>
+                        </a:ext>
+                      </a:extLst>
+                    </a:blip>
+                    <a:srcRect/>
+                    <a:stretch>
+                      <a:fillRect/>
+                    </a:stretch>
+                  </pic:blipFill>
+                  <pic:spPr bwMode="auto">
+                    <a:xfrm>
+                      <a:off x="0" y="0"/>
+                      <a:ext cx="5572760" cy="5589905"/>
+                    </a:xfrm>
+                    <a:prstGeom prst="rect">
+                      <a:avLst/>
+                    </a:prstGeom>
+                    <a:noFill/>
+                    <a:ln>
+                      <a:noFill/>
+                    </a:ln>
+                  </pic:spPr>
+                </pic:pic>
+              </a:graphicData>
+            </a:graphic>
+          </wp:inline>
+        </w:drawing>
+      </w:r>
     </w:p>
     <w:p>
       <w:pPr>

</xml_diff>

<commit_message>
spring rest with db
</commit_message>
<xml_diff>
--- a/Spring Cloud Notes.docx
+++ b/Spring Cloud Notes.docx
@@ -75,8 +75,17 @@
           <w:sz w:val="24"/>
           <w:szCs w:val="24"/>
         </w:rPr>
-        <w:t>Deploying the microservices on cloud using Docker &amp; Kubernates</w:t>
-      </w:r>
+        <w:t xml:space="preserve">Deploying the microservices on cloud using Docker &amp; </w:t>
+      </w:r>
+      <w:proofErr w:type="spellStart"/>
+      <w:r>
+        <w:rPr>
+          <w:sz w:val="24"/>
+          <w:szCs w:val="24"/>
+        </w:rPr>
+        <w:t>Kubernates</w:t>
+      </w:r>
+      <w:proofErr w:type="spellEnd"/>
     </w:p>
     <w:p>
       <w:pPr>
@@ -363,8 +372,17 @@
           <w:sz w:val="24"/>
           <w:szCs w:val="24"/>
         </w:rPr>
-        <w:t xml:space="preserve"> It allows you to develop complex applications in a simple way, framework takes care of all the repeating tasks in the application, it provides all the common features which every application needs</w:t>
-      </w:r>
+        <w:t xml:space="preserve"> It allows you to develop complex applications in a simple way, framework takes care of all the repeating tasks in the application, it provides all the common features which every application </w:t>
+      </w:r>
+      <w:proofErr w:type="gramStart"/>
+      <w:r>
+        <w:rPr>
+          <w:sz w:val="24"/>
+          <w:szCs w:val="24"/>
+        </w:rPr>
+        <w:t>needs</w:t>
+      </w:r>
+      <w:proofErr w:type="gramEnd"/>
       <w:r>
         <w:rPr>
           <w:sz w:val="24"/>
@@ -568,7 +586,23 @@
           <w:sz w:val="24"/>
           <w:szCs w:val="24"/>
         </w:rPr>
-        <w:t>i.e., Developers may forget to add some jars into their classpath when working on their project, this can be solved with Maven, as maven keeps all the dependencies of jars in its repository</w:t>
+        <w:t xml:space="preserve">i.e., Developers may forget to add some jars into their </w:t>
+      </w:r>
+      <w:proofErr w:type="spellStart"/>
+      <w:r>
+        <w:rPr>
+          <w:sz w:val="24"/>
+          <w:szCs w:val="24"/>
+        </w:rPr>
+        <w:t>classpath</w:t>
+      </w:r>
+      <w:proofErr w:type="spellEnd"/>
+      <w:r>
+        <w:rPr>
+          <w:sz w:val="24"/>
+          <w:szCs w:val="24"/>
+        </w:rPr>
+        <w:t xml:space="preserve"> when working on their project, this can be solved with Maven, as maven keeps all the dependencies of jars in its repository</w:t>
       </w:r>
     </w:p>
     <w:p>
@@ -748,7 +782,23 @@
           <w:sz w:val="24"/>
           <w:szCs w:val="24"/>
         </w:rPr>
-        <w:t>Enter project informations like group-id, artifact-id, packaging etc</w:t>
+        <w:t xml:space="preserve">Enter project </w:t>
+      </w:r>
+      <w:proofErr w:type="spellStart"/>
+      <w:r>
+        <w:rPr>
+          <w:sz w:val="24"/>
+          <w:szCs w:val="24"/>
+        </w:rPr>
+        <w:t>informations</w:t>
+      </w:r>
+      <w:proofErr w:type="spellEnd"/>
+      <w:r>
+        <w:rPr>
+          <w:sz w:val="24"/>
+          <w:szCs w:val="24"/>
+        </w:rPr>
+        <w:t xml:space="preserve"> like group-id, artifact-id, packaging etc</w:t>
       </w:r>
     </w:p>
     <w:p>
@@ -768,7 +818,39 @@
           <w:sz w:val="24"/>
           <w:szCs w:val="24"/>
         </w:rPr>
-        <w:t>Once project is created add dependencies i.e., jars for the project like spring-context, spring-mvc, mysql-connector and etc in pom.xml</w:t>
+        <w:t>Once project is created add dependencies i.e., jars for the project like spring-context, spring-</w:t>
+      </w:r>
+      <w:proofErr w:type="spellStart"/>
+      <w:r>
+        <w:rPr>
+          <w:sz w:val="24"/>
+          <w:szCs w:val="24"/>
+        </w:rPr>
+        <w:t>mvc</w:t>
+      </w:r>
+      <w:proofErr w:type="spellEnd"/>
+      <w:r>
+        <w:rPr>
+          <w:sz w:val="24"/>
+          <w:szCs w:val="24"/>
+        </w:rPr>
+        <w:t xml:space="preserve">, </w:t>
+      </w:r>
+      <w:proofErr w:type="spellStart"/>
+      <w:r>
+        <w:rPr>
+          <w:sz w:val="24"/>
+          <w:szCs w:val="24"/>
+        </w:rPr>
+        <w:t>mysql</w:t>
+      </w:r>
+      <w:proofErr w:type="spellEnd"/>
+      <w:r>
+        <w:rPr>
+          <w:sz w:val="24"/>
+          <w:szCs w:val="24"/>
+        </w:rPr>
+        <w:t>-connector and etc in pom.xml</w:t>
       </w:r>
     </w:p>
     <w:p>
@@ -1081,7 +1163,25 @@
           <w:szCs w:val="24"/>
           <w:highlight w:val="yellow"/>
         </w:rPr>
-        <w:t>Since Maven project is having Java 1.5 we need to configure pom.xml to use 1.8</w:t>
+        <w:t xml:space="preserve">Since Maven project is having Java </w:t>
+      </w:r>
+      <w:proofErr w:type="gramStart"/>
+      <w:r>
+        <w:rPr>
+          <w:sz w:val="24"/>
+          <w:szCs w:val="24"/>
+          <w:highlight w:val="yellow"/>
+        </w:rPr>
+        <w:t>1.5</w:t>
+      </w:r>
+      <w:proofErr w:type="gramEnd"/>
+      <w:r>
+        <w:rPr>
+          <w:sz w:val="24"/>
+          <w:szCs w:val="24"/>
+          <w:highlight w:val="yellow"/>
+        </w:rPr>
+        <w:t xml:space="preserve"> we need to configure pom.xml to use 1.8</w:t>
       </w:r>
     </w:p>
     <w:p>
@@ -1392,13 +1492,23 @@
         </w:rPr>
         <w:t xml:space="preserve">Spring </w:t>
       </w:r>
-      <w:r>
-        <w:rPr>
-          <w:sz w:val="24"/>
-          <w:szCs w:val="24"/>
-          <w:highlight w:val="yellow"/>
-        </w:rPr>
-        <w:t>Modules : dependency-names</w:t>
+      <w:proofErr w:type="gramStart"/>
+      <w:r>
+        <w:rPr>
+          <w:sz w:val="24"/>
+          <w:szCs w:val="24"/>
+          <w:highlight w:val="yellow"/>
+        </w:rPr>
+        <w:t>Modules :</w:t>
+      </w:r>
+      <w:proofErr w:type="gramEnd"/>
+      <w:r>
+        <w:rPr>
+          <w:sz w:val="24"/>
+          <w:szCs w:val="24"/>
+          <w:highlight w:val="yellow"/>
+        </w:rPr>
+        <w:t xml:space="preserve"> dependency-names</w:t>
       </w:r>
     </w:p>
     <w:p>
@@ -1438,8 +1548,17 @@
           <w:sz w:val="24"/>
           <w:szCs w:val="24"/>
         </w:rPr>
-        <w:t>Spring MVC: spring-webmvc</w:t>
-      </w:r>
+        <w:t>Spring MVC: spring-</w:t>
+      </w:r>
+      <w:proofErr w:type="spellStart"/>
+      <w:r>
+        <w:rPr>
+          <w:sz w:val="24"/>
+          <w:szCs w:val="24"/>
+        </w:rPr>
+        <w:t>webmvc</w:t>
+      </w:r>
+      <w:proofErr w:type="spellEnd"/>
     </w:p>
     <w:p>
       <w:pPr>
@@ -1458,8 +1577,17 @@
           <w:sz w:val="24"/>
           <w:szCs w:val="24"/>
         </w:rPr>
-        <w:t>Spring ORM: spring-orm</w:t>
-      </w:r>
+        <w:t>Spring ORM: spring-</w:t>
+      </w:r>
+      <w:proofErr w:type="spellStart"/>
+      <w:r>
+        <w:rPr>
+          <w:sz w:val="24"/>
+          <w:szCs w:val="24"/>
+        </w:rPr>
+        <w:t>orm</w:t>
+      </w:r>
+      <w:proofErr w:type="spellEnd"/>
     </w:p>
     <w:p>
       <w:pPr>
@@ -1478,8 +1606,17 @@
           <w:sz w:val="24"/>
           <w:szCs w:val="24"/>
         </w:rPr>
-        <w:t>Spring AOP: spring-aop</w:t>
-      </w:r>
+        <w:t>Spring AOP: spring-</w:t>
+      </w:r>
+      <w:proofErr w:type="spellStart"/>
+      <w:r>
+        <w:rPr>
+          <w:sz w:val="24"/>
+          <w:szCs w:val="24"/>
+        </w:rPr>
+        <w:t>aop</w:t>
+      </w:r>
+      <w:proofErr w:type="spellEnd"/>
     </w:p>
     <w:p>
       <w:pPr>
@@ -1753,7 +1890,23 @@
           <w:sz w:val="24"/>
           <w:szCs w:val="24"/>
         </w:rPr>
-        <w:t>Normal Java project doesn’t need xml file for bean configurations, however spring example use one xml file which will have bean configurations.</w:t>
+        <w:t xml:space="preserve">Normal Java project doesn’t need xml file for bean </w:t>
+      </w:r>
+      <w:proofErr w:type="gramStart"/>
+      <w:r>
+        <w:rPr>
+          <w:sz w:val="24"/>
+          <w:szCs w:val="24"/>
+        </w:rPr>
+        <w:t>configurations,</w:t>
+      </w:r>
+      <w:proofErr w:type="gramEnd"/>
+      <w:r>
+        <w:rPr>
+          <w:sz w:val="24"/>
+          <w:szCs w:val="24"/>
+        </w:rPr>
+        <w:t xml:space="preserve"> however spring example use one xml file which will have bean configurations.</w:t>
       </w:r>
     </w:p>
     <w:p>
@@ -1839,7 +1992,23 @@
           <w:szCs w:val="24"/>
         </w:rPr>
         <w:br/>
-        <w:t xml:space="preserve">    &lt;bean id = “x” class = “className”&gt;&lt;/bean&gt;</w:t>
+        <w:t xml:space="preserve">    &lt;bean id = “x” class = “</w:t>
+      </w:r>
+      <w:proofErr w:type="spellStart"/>
+      <w:r>
+        <w:rPr>
+          <w:sz w:val="24"/>
+          <w:szCs w:val="24"/>
+        </w:rPr>
+        <w:t>className</w:t>
+      </w:r>
+      <w:proofErr w:type="spellEnd"/>
+      <w:r>
+        <w:rPr>
+          <w:sz w:val="24"/>
+          <w:szCs w:val="24"/>
+        </w:rPr>
+        <w:t>”&gt;&lt;/bean&gt;</w:t>
       </w:r>
       <w:r>
         <w:rPr>
@@ -1847,7 +2016,23 @@
           <w:szCs w:val="24"/>
         </w:rPr>
         <w:br/>
-        <w:t xml:space="preserve">    &lt;bean id = “y” class = “className”&gt;&lt;/bean&gt;</w:t>
+        <w:t xml:space="preserve">    &lt;bean id = “y” class = “</w:t>
+      </w:r>
+      <w:proofErr w:type="spellStart"/>
+      <w:r>
+        <w:rPr>
+          <w:sz w:val="24"/>
+          <w:szCs w:val="24"/>
+        </w:rPr>
+        <w:t>className</w:t>
+      </w:r>
+      <w:proofErr w:type="spellEnd"/>
+      <w:r>
+        <w:rPr>
+          <w:sz w:val="24"/>
+          <w:szCs w:val="24"/>
+        </w:rPr>
+        <w:t>”&gt;&lt;/bean&gt;</w:t>
       </w:r>
       <w:r>
         <w:rPr>
@@ -2417,7 +2602,25 @@
           <w:szCs w:val="24"/>
           <w:highlight w:val="yellow"/>
         </w:rPr>
-        <w:t>Dependency injection of Datasource-&gt;DAO-&gt;Service with XML</w:t>
+        <w:t xml:space="preserve">Dependency injection of </w:t>
+      </w:r>
+      <w:proofErr w:type="spellStart"/>
+      <w:r>
+        <w:rPr>
+          <w:sz w:val="24"/>
+          <w:szCs w:val="24"/>
+          <w:highlight w:val="yellow"/>
+        </w:rPr>
+        <w:t>Datasource</w:t>
+      </w:r>
+      <w:proofErr w:type="spellEnd"/>
+      <w:r>
+        <w:rPr>
+          <w:sz w:val="24"/>
+          <w:szCs w:val="24"/>
+          <w:highlight w:val="yellow"/>
+        </w:rPr>
+        <w:t>-&gt;DAO-&gt;Service with XML</w:t>
       </w:r>
     </w:p>
     <w:p>
@@ -2988,7 +3191,23 @@
           <w:sz w:val="24"/>
           <w:szCs w:val="24"/>
         </w:rPr>
-        <w:t>: to mark the RESTApi class</w:t>
+        <w:t xml:space="preserve">: to mark the </w:t>
+      </w:r>
+      <w:proofErr w:type="spellStart"/>
+      <w:r>
+        <w:rPr>
+          <w:sz w:val="24"/>
+          <w:szCs w:val="24"/>
+        </w:rPr>
+        <w:t>RESTApi</w:t>
+      </w:r>
+      <w:proofErr w:type="spellEnd"/>
+      <w:r>
+        <w:rPr>
+          <w:sz w:val="24"/>
+          <w:szCs w:val="24"/>
+        </w:rPr>
+        <w:t xml:space="preserve"> class</w:t>
       </w:r>
     </w:p>
     <w:p>
@@ -3095,7 +3314,32 @@
           <w:sz w:val="24"/>
           <w:szCs w:val="24"/>
         </w:rPr>
-        <w:t>&lt;context:component-scan package = “com”&gt;</w:t>
+        <w:t>&lt;</w:t>
+      </w:r>
+      <w:proofErr w:type="spellStart"/>
+      <w:proofErr w:type="gramStart"/>
+      <w:r>
+        <w:rPr>
+          <w:sz w:val="24"/>
+          <w:szCs w:val="24"/>
+        </w:rPr>
+        <w:t>context:component</w:t>
+      </w:r>
+      <w:proofErr w:type="gramEnd"/>
+      <w:r>
+        <w:rPr>
+          <w:sz w:val="24"/>
+          <w:szCs w:val="24"/>
+        </w:rPr>
+        <w:t>-scan</w:t>
+      </w:r>
+      <w:proofErr w:type="spellEnd"/>
+      <w:r>
+        <w:rPr>
+          <w:sz w:val="24"/>
+          <w:szCs w:val="24"/>
+        </w:rPr>
+        <w:t xml:space="preserve"> package = “com”&gt;</w:t>
       </w:r>
     </w:p>
     <w:p>
@@ -3127,7 +3371,23 @@
           <w:szCs w:val="24"/>
         </w:rPr>
         <w:br/>
-        <w:t xml:space="preserve">public class Test { } </w:t>
+        <w:t xml:space="preserve">public class Test </w:t>
+      </w:r>
+      <w:proofErr w:type="gramStart"/>
+      <w:r>
+        <w:rPr>
+          <w:sz w:val="24"/>
+          <w:szCs w:val="24"/>
+        </w:rPr>
+        <w:t>{ }</w:t>
+      </w:r>
+      <w:proofErr w:type="gramEnd"/>
+      <w:r>
+        <w:rPr>
+          <w:sz w:val="24"/>
+          <w:szCs w:val="24"/>
+        </w:rPr>
+        <w:t xml:space="preserve"> </w:t>
       </w:r>
       <w:r>
         <w:rPr>
@@ -3159,7 +3419,23 @@
           <w:szCs w:val="24"/>
         </w:rPr>
         <w:br/>
-        <w:t>public class EmpService { }</w:t>
+        <w:t xml:space="preserve">public class </w:t>
+      </w:r>
+      <w:proofErr w:type="spellStart"/>
+      <w:r>
+        <w:rPr>
+          <w:sz w:val="24"/>
+          <w:szCs w:val="24"/>
+        </w:rPr>
+        <w:t>EmpService</w:t>
+      </w:r>
+      <w:proofErr w:type="spellEnd"/>
+      <w:r>
+        <w:rPr>
+          <w:sz w:val="24"/>
+          <w:szCs w:val="24"/>
+        </w:rPr>
+        <w:t xml:space="preserve"> { }</w:t>
       </w:r>
       <w:r>
         <w:rPr>
@@ -3175,7 +3451,23 @@
           <w:szCs w:val="24"/>
         </w:rPr>
         <w:br/>
-        <w:t>public class EmpDao {}</w:t>
+        <w:t xml:space="preserve">public class </w:t>
+      </w:r>
+      <w:proofErr w:type="spellStart"/>
+      <w:r>
+        <w:rPr>
+          <w:sz w:val="24"/>
+          <w:szCs w:val="24"/>
+        </w:rPr>
+        <w:t>EmpDao</w:t>
+      </w:r>
+      <w:proofErr w:type="spellEnd"/>
+      <w:r>
+        <w:rPr>
+          <w:sz w:val="24"/>
+          <w:szCs w:val="24"/>
+        </w:rPr>
+        <w:t xml:space="preserve"> {}</w:t>
       </w:r>
       <w:r>
         <w:rPr>
@@ -3191,7 +3483,23 @@
           <w:szCs w:val="24"/>
         </w:rPr>
         <w:br/>
-        <w:t>public class EmpController {}</w:t>
+        <w:t xml:space="preserve">public class </w:t>
+      </w:r>
+      <w:proofErr w:type="spellStart"/>
+      <w:r>
+        <w:rPr>
+          <w:sz w:val="24"/>
+          <w:szCs w:val="24"/>
+        </w:rPr>
+        <w:t>EmpController</w:t>
+      </w:r>
+      <w:proofErr w:type="spellEnd"/>
+      <w:r>
+        <w:rPr>
+          <w:sz w:val="24"/>
+          <w:szCs w:val="24"/>
+        </w:rPr>
+        <w:t xml:space="preserve"> {}</w:t>
       </w:r>
     </w:p>
     <w:p>
@@ -3738,12 +4046,21 @@
           <w:szCs w:val="24"/>
         </w:rPr>
       </w:pPr>
-      <w:r>
-        <w:rPr>
-          <w:sz w:val="24"/>
-          <w:szCs w:val="24"/>
-        </w:rPr>
-        <w:t>ReST stands for Representational State Transfer, it is a webservice</w:t>
+      <w:proofErr w:type="spellStart"/>
+      <w:r>
+        <w:rPr>
+          <w:sz w:val="24"/>
+          <w:szCs w:val="24"/>
+        </w:rPr>
+        <w:t>ReST</w:t>
+      </w:r>
+      <w:proofErr w:type="spellEnd"/>
+      <w:r>
+        <w:rPr>
+          <w:sz w:val="24"/>
+          <w:szCs w:val="24"/>
+        </w:rPr>
+        <w:t xml:space="preserve"> stands for Representational State Transfer, it is a webservice</w:t>
       </w:r>
       <w:r>
         <w:rPr>
@@ -3869,7 +4186,23 @@
           <w:sz w:val="24"/>
           <w:szCs w:val="24"/>
         </w:rPr>
-        <w:t>You can use XML based configuration as well as annotation based configuration to create the webservices</w:t>
+        <w:t xml:space="preserve">You can use XML based configuration as well as </w:t>
+      </w:r>
+      <w:proofErr w:type="gramStart"/>
+      <w:r>
+        <w:rPr>
+          <w:sz w:val="24"/>
+          <w:szCs w:val="24"/>
+        </w:rPr>
+        <w:t>annotation based</w:t>
+      </w:r>
+      <w:proofErr w:type="gramEnd"/>
+      <w:r>
+        <w:rPr>
+          <w:sz w:val="24"/>
+          <w:szCs w:val="24"/>
+        </w:rPr>
+        <w:t xml:space="preserve"> configuration to create the webservices</w:t>
       </w:r>
     </w:p>
     <w:p>
@@ -3889,7 +4222,23 @@
           <w:sz w:val="24"/>
           <w:szCs w:val="24"/>
         </w:rPr>
-        <w:t>With Spring Boot you can quickly develop spring based applications</w:t>
+        <w:t xml:space="preserve">With Spring </w:t>
+      </w:r>
+      <w:proofErr w:type="gramStart"/>
+      <w:r>
+        <w:rPr>
+          <w:sz w:val="24"/>
+          <w:szCs w:val="24"/>
+        </w:rPr>
+        <w:t>Boot</w:t>
+      </w:r>
+      <w:proofErr w:type="gramEnd"/>
+      <w:r>
+        <w:rPr>
+          <w:sz w:val="24"/>
+          <w:szCs w:val="24"/>
+        </w:rPr>
+        <w:t xml:space="preserve"> you can quickly develop spring based applications</w:t>
       </w:r>
     </w:p>
     <w:p>
@@ -3928,7 +4277,23 @@
           <w:sz w:val="24"/>
           <w:szCs w:val="24"/>
         </w:rPr>
-        <w:t>It is used to develop spring based application without any extra configurations</w:t>
+        <w:t xml:space="preserve">It is used to develop </w:t>
+      </w:r>
+      <w:proofErr w:type="gramStart"/>
+      <w:r>
+        <w:rPr>
+          <w:sz w:val="24"/>
+          <w:szCs w:val="24"/>
+        </w:rPr>
+        <w:t>spring based</w:t>
+      </w:r>
+      <w:proofErr w:type="gramEnd"/>
+      <w:r>
+        <w:rPr>
+          <w:sz w:val="24"/>
+          <w:szCs w:val="24"/>
+        </w:rPr>
+        <w:t xml:space="preserve"> application without any extra configurations</w:t>
       </w:r>
       <w:r>
         <w:rPr>
@@ -4123,7 +4488,39 @@
           <w:sz w:val="24"/>
           <w:szCs w:val="24"/>
         </w:rPr>
-        <w:t>It automatically provides component scanning, embedded server, dependency management, RESTful based application API’s, downloads all the necessary compatible libraries for web like spring-context, spring-webmvc, spring-aop, log4j and etc.</w:t>
+        <w:t>It automatically provides component scanning, embedded server, dependency management, RESTful based application API’s, downloads all the necessary compatible libraries for web like spring-context, spring-</w:t>
+      </w:r>
+      <w:proofErr w:type="spellStart"/>
+      <w:r>
+        <w:rPr>
+          <w:sz w:val="24"/>
+          <w:szCs w:val="24"/>
+        </w:rPr>
+        <w:t>webmvc</w:t>
+      </w:r>
+      <w:proofErr w:type="spellEnd"/>
+      <w:r>
+        <w:rPr>
+          <w:sz w:val="24"/>
+          <w:szCs w:val="24"/>
+        </w:rPr>
+        <w:t>, spring-</w:t>
+      </w:r>
+      <w:proofErr w:type="spellStart"/>
+      <w:r>
+        <w:rPr>
+          <w:sz w:val="24"/>
+          <w:szCs w:val="24"/>
+        </w:rPr>
+        <w:t>aop</w:t>
+      </w:r>
+      <w:proofErr w:type="spellEnd"/>
+      <w:r>
+        <w:rPr>
+          <w:sz w:val="24"/>
+          <w:szCs w:val="24"/>
+        </w:rPr>
+        <w:t>, log4j and etc.</w:t>
       </w:r>
     </w:p>
     <w:p>
@@ -4143,8 +4540,17 @@
           <w:sz w:val="24"/>
           <w:szCs w:val="24"/>
         </w:rPr>
-        <w:t>spring-boot-starter-jpa</w:t>
-      </w:r>
+        <w:t>spring-boot-starter-</w:t>
+      </w:r>
+      <w:proofErr w:type="spellStart"/>
+      <w:r>
+        <w:rPr>
+          <w:sz w:val="24"/>
+          <w:szCs w:val="24"/>
+        </w:rPr>
+        <w:t>jpa</w:t>
+      </w:r>
+      <w:proofErr w:type="spellEnd"/>
     </w:p>
     <w:p>
       <w:pPr>
@@ -4183,7 +4589,25 @@
           <w:sz w:val="24"/>
           <w:szCs w:val="24"/>
         </w:rPr>
-        <w:t>It reads application.properties to establish database connection</w:t>
+        <w:t xml:space="preserve">It reads </w:t>
+      </w:r>
+      <w:proofErr w:type="spellStart"/>
+      <w:proofErr w:type="gramStart"/>
+      <w:r>
+        <w:rPr>
+          <w:sz w:val="24"/>
+          <w:szCs w:val="24"/>
+        </w:rPr>
+        <w:t>application.properties</w:t>
+      </w:r>
+      <w:proofErr w:type="spellEnd"/>
+      <w:proofErr w:type="gramEnd"/>
+      <w:r>
+        <w:rPr>
+          <w:sz w:val="24"/>
+          <w:szCs w:val="24"/>
+        </w:rPr>
+        <w:t xml:space="preserve"> to establish database connection</w:t>
       </w:r>
     </w:p>
     <w:p>
@@ -4255,7 +4679,23 @@
           <w:sz w:val="24"/>
           <w:szCs w:val="24"/>
         </w:rPr>
-        <w:t>You need to use Spring Initializr which gives you maven project</w:t>
+        <w:t xml:space="preserve">You need to use Spring </w:t>
+      </w:r>
+      <w:proofErr w:type="spellStart"/>
+      <w:r>
+        <w:rPr>
+          <w:sz w:val="24"/>
+          <w:szCs w:val="24"/>
+        </w:rPr>
+        <w:t>Initializr</w:t>
+      </w:r>
+      <w:proofErr w:type="spellEnd"/>
+      <w:r>
+        <w:rPr>
+          <w:sz w:val="24"/>
+          <w:szCs w:val="24"/>
+        </w:rPr>
+        <w:t xml:space="preserve"> which gives you maven project</w:t>
       </w:r>
     </w:p>
     <w:p>
@@ -4366,8 +4806,65 @@
           <w:sz w:val="24"/>
           <w:szCs w:val="24"/>
         </w:rPr>
-        <w:t>In Spring Boot Application Context will automatically created, you don’t have to create it, you are developing web application you can use components directly, however if it’s a console based application then you need an interface called CommandLine Runner instance to use ApplicationContext</w:t>
-      </w:r>
+        <w:t xml:space="preserve">In Spring Boot Application Context will automatically </w:t>
+      </w:r>
+      <w:proofErr w:type="spellStart"/>
+      <w:r>
+        <w:rPr>
+          <w:sz w:val="24"/>
+          <w:szCs w:val="24"/>
+        </w:rPr>
+        <w:t>created</w:t>
+      </w:r>
+      <w:proofErr w:type="spellEnd"/>
+      <w:r>
+        <w:rPr>
+          <w:sz w:val="24"/>
+          <w:szCs w:val="24"/>
+        </w:rPr>
+        <w:t xml:space="preserve">, you don’t have to create it, you are developing web application you can use components directly, however if it’s a </w:t>
+      </w:r>
+      <w:proofErr w:type="gramStart"/>
+      <w:r>
+        <w:rPr>
+          <w:sz w:val="24"/>
+          <w:szCs w:val="24"/>
+        </w:rPr>
+        <w:t>console based</w:t>
+      </w:r>
+      <w:proofErr w:type="gramEnd"/>
+      <w:r>
+        <w:rPr>
+          <w:sz w:val="24"/>
+          <w:szCs w:val="24"/>
+        </w:rPr>
+        <w:t xml:space="preserve"> application then you need an interface called </w:t>
+      </w:r>
+      <w:proofErr w:type="spellStart"/>
+      <w:r>
+        <w:rPr>
+          <w:sz w:val="24"/>
+          <w:szCs w:val="24"/>
+        </w:rPr>
+        <w:t>CommandLine</w:t>
+      </w:r>
+      <w:proofErr w:type="spellEnd"/>
+      <w:r>
+        <w:rPr>
+          <w:sz w:val="24"/>
+          <w:szCs w:val="24"/>
+        </w:rPr>
+        <w:t xml:space="preserve"> Runner instance to use </w:t>
+      </w:r>
+      <w:proofErr w:type="spellStart"/>
+      <w:r>
+        <w:rPr>
+          <w:sz w:val="24"/>
+          <w:szCs w:val="24"/>
+        </w:rPr>
+        <w:t>ApplicationContext</w:t>
+      </w:r>
+      <w:proofErr w:type="spellEnd"/>
     </w:p>
     <w:p>
       <w:pPr>
@@ -4588,7 +5085,23 @@
           <w:sz w:val="24"/>
           <w:szCs w:val="24"/>
         </w:rPr>
-        <w:t>You need to provide the url using @RequestMapping</w:t>
+        <w:t xml:space="preserve">You need to provide the </w:t>
+      </w:r>
+      <w:proofErr w:type="spellStart"/>
+      <w:r>
+        <w:rPr>
+          <w:sz w:val="24"/>
+          <w:szCs w:val="24"/>
+        </w:rPr>
+        <w:t>url</w:t>
+      </w:r>
+      <w:proofErr w:type="spellEnd"/>
+      <w:r>
+        <w:rPr>
+          <w:sz w:val="24"/>
+          <w:szCs w:val="24"/>
+        </w:rPr>
+        <w:t xml:space="preserve"> using @RequestMapping</w:t>
       </w:r>
     </w:p>
     <w:p>
@@ -4657,7 +5170,23 @@
           <w:sz w:val="24"/>
           <w:szCs w:val="24"/>
         </w:rPr>
-        <w:t>You can call webservices using URI and HTTP methods with the following tools, softwares and applications</w:t>
+        <w:t xml:space="preserve">You can call webservices using URI and HTTP methods with the following tools, </w:t>
+      </w:r>
+      <w:proofErr w:type="spellStart"/>
+      <w:r>
+        <w:rPr>
+          <w:sz w:val="24"/>
+          <w:szCs w:val="24"/>
+        </w:rPr>
+        <w:t>softwares</w:t>
+      </w:r>
+      <w:proofErr w:type="spellEnd"/>
+      <w:r>
+        <w:rPr>
+          <w:sz w:val="24"/>
+          <w:szCs w:val="24"/>
+        </w:rPr>
+        <w:t xml:space="preserve"> and applications</w:t>
       </w:r>
     </w:p>
     <w:p>
@@ -4692,12 +5221,21 @@
           <w:szCs w:val="24"/>
         </w:rPr>
       </w:pPr>
-      <w:r>
-        <w:rPr>
-          <w:sz w:val="24"/>
-          <w:szCs w:val="24"/>
-        </w:rPr>
-        <w:t>Softwares &amp; Tools: you can call all the HTTP methods like GET, POST, PUT, DELETE</w:t>
+      <w:proofErr w:type="spellStart"/>
+      <w:r>
+        <w:rPr>
+          <w:sz w:val="24"/>
+          <w:szCs w:val="24"/>
+        </w:rPr>
+        <w:t>Softwares</w:t>
+      </w:r>
+      <w:proofErr w:type="spellEnd"/>
+      <w:r>
+        <w:rPr>
+          <w:sz w:val="24"/>
+          <w:szCs w:val="24"/>
+        </w:rPr>
+        <w:t xml:space="preserve"> &amp; Tools: you can call all the HTTP methods like GET, POST, PUT, DELETE</w:t>
       </w:r>
     </w:p>
     <w:p>
@@ -4758,8 +5296,18 @@
           <w:szCs w:val="24"/>
           <w:highlight w:val="yellow"/>
         </w:rPr>
-        <w:t>Spring DevTools</w:t>
-      </w:r>
+        <w:t xml:space="preserve">Spring </w:t>
+      </w:r>
+      <w:proofErr w:type="spellStart"/>
+      <w:r>
+        <w:rPr>
+          <w:sz w:val="24"/>
+          <w:szCs w:val="24"/>
+          <w:highlight w:val="yellow"/>
+        </w:rPr>
+        <w:t>DevTools</w:t>
+      </w:r>
+      <w:proofErr w:type="spellEnd"/>
       <w:r>
         <w:rPr>
           <w:sz w:val="24"/>
@@ -4980,8 +5528,17 @@
           <w:sz w:val="24"/>
           <w:szCs w:val="24"/>
         </w:rPr>
-        <w:t xml:space="preserve"> Now onwards you don’t need CommandLineRunner</w:t>
-      </w:r>
+        <w:t xml:space="preserve"> Now onwards you don’t need </w:t>
+      </w:r>
+      <w:proofErr w:type="spellStart"/>
+      <w:r>
+        <w:rPr>
+          <w:sz w:val="24"/>
+          <w:szCs w:val="24"/>
+        </w:rPr>
+        <w:t>CommandLineRunner</w:t>
+      </w:r>
+      <w:proofErr w:type="spellEnd"/>
     </w:p>
     <w:p>
       <w:pPr>
@@ -5092,7 +5649,61 @@
           <w:szCs w:val="24"/>
           <w:highlight w:val="yellow"/>
         </w:rPr>
-        <w:t>We can autowire CustomerDAO in Service layer but as of now we will autowire in Controller layer</w:t>
+        <w:t xml:space="preserve">We can </w:t>
+      </w:r>
+      <w:proofErr w:type="spellStart"/>
+      <w:r>
+        <w:rPr>
+          <w:sz w:val="24"/>
+          <w:szCs w:val="24"/>
+          <w:highlight w:val="yellow"/>
+        </w:rPr>
+        <w:t>autowire</w:t>
+      </w:r>
+      <w:proofErr w:type="spellEnd"/>
+      <w:r>
+        <w:rPr>
+          <w:sz w:val="24"/>
+          <w:szCs w:val="24"/>
+          <w:highlight w:val="yellow"/>
+        </w:rPr>
+        <w:t xml:space="preserve"> </w:t>
+      </w:r>
+      <w:proofErr w:type="spellStart"/>
+      <w:r>
+        <w:rPr>
+          <w:sz w:val="24"/>
+          <w:szCs w:val="24"/>
+          <w:highlight w:val="yellow"/>
+        </w:rPr>
+        <w:t>CustomerDAO</w:t>
+      </w:r>
+      <w:proofErr w:type="spellEnd"/>
+      <w:r>
+        <w:rPr>
+          <w:sz w:val="24"/>
+          <w:szCs w:val="24"/>
+          <w:highlight w:val="yellow"/>
+        </w:rPr>
+        <w:t xml:space="preserve"> in Service layer but as of now we will </w:t>
+      </w:r>
+      <w:proofErr w:type="spellStart"/>
+      <w:r>
+        <w:rPr>
+          <w:sz w:val="24"/>
+          <w:szCs w:val="24"/>
+          <w:highlight w:val="yellow"/>
+        </w:rPr>
+        <w:t>autowire</w:t>
+      </w:r>
+      <w:proofErr w:type="spellEnd"/>
+      <w:r>
+        <w:rPr>
+          <w:sz w:val="24"/>
+          <w:szCs w:val="24"/>
+          <w:highlight w:val="yellow"/>
+        </w:rPr>
+        <w:t xml:space="preserve"> in Controller layer</w:t>
       </w:r>
     </w:p>
     <w:p>
@@ -5291,7 +5902,23 @@
           <w:sz w:val="24"/>
           <w:szCs w:val="24"/>
         </w:rPr>
-        <w:t>The above example is to just understand REST API’s, but we need to create DAO layer, Service Layer, Controller layer(RESTAPI layer) and interact with the database to see the real time examples</w:t>
+        <w:t xml:space="preserve">The above example is to just understand REST API’s, but we need to create DAO layer, Service Layer, Controller </w:t>
+      </w:r>
+      <w:proofErr w:type="gramStart"/>
+      <w:r>
+        <w:rPr>
+          <w:sz w:val="24"/>
+          <w:szCs w:val="24"/>
+        </w:rPr>
+        <w:t>layer(</w:t>
+      </w:r>
+      <w:proofErr w:type="gramEnd"/>
+      <w:r>
+        <w:rPr>
+          <w:sz w:val="24"/>
+          <w:szCs w:val="24"/>
+        </w:rPr>
+        <w:t>RESTAPI layer) and interact with the database to see the real time examples</w:t>
       </w:r>
       <w:r>
         <w:rPr>
@@ -5308,12 +5935,21 @@
           <w:szCs w:val="24"/>
         </w:rPr>
       </w:pPr>
-      <w:r>
-        <w:rPr>
-          <w:sz w:val="24"/>
-          <w:szCs w:val="24"/>
-        </w:rPr>
-        <w:t>Firstly we create Service layer and DAO layer without Database then we can use Database</w:t>
+      <w:proofErr w:type="gramStart"/>
+      <w:r>
+        <w:rPr>
+          <w:sz w:val="24"/>
+          <w:szCs w:val="24"/>
+        </w:rPr>
+        <w:t>Firstly</w:t>
+      </w:r>
+      <w:proofErr w:type="gramEnd"/>
+      <w:r>
+        <w:rPr>
+          <w:sz w:val="24"/>
+          <w:szCs w:val="24"/>
+        </w:rPr>
+        <w:t xml:space="preserve"> we create Service layer and DAO layer without Database then we can use Database</w:t>
       </w:r>
     </w:p>
     <w:p>
@@ -5367,48 +6003,83 @@
           <w:sz w:val="24"/>
           <w:szCs w:val="24"/>
         </w:rPr>
-        <w:t>{“id”:100, “name”:”Alex”, “salary”:25000}</w:t>
-      </w:r>
-    </w:p>
-    <w:p>
-      <w:pPr>
-        <w:rPr>
-          <w:sz w:val="24"/>
-          <w:szCs w:val="24"/>
-        </w:rPr>
-      </w:pPr>
-    </w:p>
-    <w:p>
-      <w:pPr>
-        <w:rPr>
-          <w:sz w:val="24"/>
-          <w:szCs w:val="24"/>
-        </w:rPr>
-      </w:pPr>
-    </w:p>
-    <w:p>
-      <w:pPr>
-        <w:rPr>
-          <w:sz w:val="24"/>
-          <w:szCs w:val="24"/>
-        </w:rPr>
-      </w:pPr>
-    </w:p>
-    <w:p>
-      <w:pPr>
-        <w:rPr>
-          <w:sz w:val="24"/>
-          <w:szCs w:val="24"/>
-        </w:rPr>
-      </w:pPr>
-      <w:r>
-        <w:rPr>
-          <w:sz w:val="24"/>
-          <w:szCs w:val="24"/>
-          <w:highlight w:val="yellow"/>
-        </w:rPr>
-        <w:t>Creating the project through spring initializr</w:t>
-      </w:r>
+        <w:t>{“id”:100, “</w:t>
+      </w:r>
+      <w:proofErr w:type="spellStart"/>
+      <w:r>
+        <w:rPr>
+          <w:sz w:val="24"/>
+          <w:szCs w:val="24"/>
+        </w:rPr>
+        <w:t>name”</w:t>
+      </w:r>
+      <w:proofErr w:type="gramStart"/>
+      <w:r>
+        <w:rPr>
+          <w:sz w:val="24"/>
+          <w:szCs w:val="24"/>
+        </w:rPr>
+        <w:t>:”Alex</w:t>
+      </w:r>
+      <w:proofErr w:type="spellEnd"/>
+      <w:proofErr w:type="gramEnd"/>
+      <w:r>
+        <w:rPr>
+          <w:sz w:val="24"/>
+          <w:szCs w:val="24"/>
+        </w:rPr>
+        <w:t>”, “salary”:25000}</w:t>
+      </w:r>
+    </w:p>
+    <w:p>
+      <w:pPr>
+        <w:rPr>
+          <w:sz w:val="24"/>
+          <w:szCs w:val="24"/>
+        </w:rPr>
+      </w:pPr>
+    </w:p>
+    <w:p>
+      <w:pPr>
+        <w:rPr>
+          <w:sz w:val="24"/>
+          <w:szCs w:val="24"/>
+        </w:rPr>
+      </w:pPr>
+    </w:p>
+    <w:p>
+      <w:pPr>
+        <w:rPr>
+          <w:sz w:val="24"/>
+          <w:szCs w:val="24"/>
+        </w:rPr>
+      </w:pPr>
+    </w:p>
+    <w:p>
+      <w:pPr>
+        <w:rPr>
+          <w:sz w:val="24"/>
+          <w:szCs w:val="24"/>
+        </w:rPr>
+      </w:pPr>
+      <w:r>
+        <w:rPr>
+          <w:sz w:val="24"/>
+          <w:szCs w:val="24"/>
+          <w:highlight w:val="yellow"/>
+        </w:rPr>
+        <w:t xml:space="preserve">Creating the project through spring </w:t>
+      </w:r>
+      <w:proofErr w:type="spellStart"/>
+      <w:r>
+        <w:rPr>
+          <w:sz w:val="24"/>
+          <w:szCs w:val="24"/>
+          <w:highlight w:val="yellow"/>
+        </w:rPr>
+        <w:t>initializr</w:t>
+      </w:r>
+      <w:proofErr w:type="spellEnd"/>
     </w:p>
     <w:p>
       <w:pPr>
@@ -5728,6 +6399,1972 @@
         </w:rPr>
       </w:pPr>
     </w:p>
+    <w:p>
+      <w:pPr>
+        <w:rPr>
+          <w:sz w:val="24"/>
+          <w:szCs w:val="24"/>
+        </w:rPr>
+      </w:pPr>
+      <w:r>
+        <w:rPr>
+          <w:sz w:val="24"/>
+          <w:szCs w:val="24"/>
+          <w:highlight w:val="yellow"/>
+        </w:rPr>
+        <w:t xml:space="preserve">Interacting with the database using Spring Boot &amp; Spring Data </w:t>
+      </w:r>
+      <w:proofErr w:type="spellStart"/>
+      <w:r>
+        <w:rPr>
+          <w:sz w:val="24"/>
+          <w:szCs w:val="24"/>
+          <w:highlight w:val="yellow"/>
+        </w:rPr>
+        <w:t>Jpa</w:t>
+      </w:r>
+      <w:proofErr w:type="spellEnd"/>
+    </w:p>
+    <w:p>
+      <w:pPr>
+        <w:rPr>
+          <w:sz w:val="24"/>
+          <w:szCs w:val="24"/>
+        </w:rPr>
+      </w:pPr>
+      <w:r>
+        <w:rPr>
+          <w:sz w:val="24"/>
+          <w:szCs w:val="24"/>
+        </w:rPr>
+        <w:t xml:space="preserve">Spring Data JPA directly maps the object to the table using ORM Framework, you need to just use the interface provided by </w:t>
+      </w:r>
+      <w:proofErr w:type="spellStart"/>
+      <w:r>
+        <w:rPr>
+          <w:sz w:val="24"/>
+          <w:szCs w:val="24"/>
+        </w:rPr>
+        <w:t>SpringDataJpa</w:t>
+      </w:r>
+      <w:proofErr w:type="spellEnd"/>
+      <w:r>
+        <w:rPr>
+          <w:sz w:val="24"/>
+          <w:szCs w:val="24"/>
+        </w:rPr>
+        <w:t>, you don’t have to implement that, the only thing you need to do is mention the Entity class in the interface.</w:t>
+      </w:r>
+    </w:p>
+    <w:p>
+      <w:pPr>
+        <w:rPr>
+          <w:sz w:val="24"/>
+          <w:szCs w:val="24"/>
+        </w:rPr>
+      </w:pPr>
+      <w:r>
+        <w:rPr>
+          <w:sz w:val="24"/>
+          <w:szCs w:val="24"/>
+          <w:highlight w:val="yellow"/>
+        </w:rPr>
+        <w:t>Entity class:</w:t>
+      </w:r>
+      <w:r>
+        <w:rPr>
+          <w:sz w:val="24"/>
+          <w:szCs w:val="24"/>
+        </w:rPr>
+        <w:t xml:space="preserve"> These are normal classes that will have table &amp; column information, </w:t>
+      </w:r>
+      <w:proofErr w:type="spellStart"/>
+      <w:r>
+        <w:rPr>
+          <w:sz w:val="24"/>
+          <w:szCs w:val="24"/>
+        </w:rPr>
+        <w:t>i.e</w:t>
+      </w:r>
+      <w:proofErr w:type="spellEnd"/>
+      <w:r>
+        <w:rPr>
+          <w:sz w:val="24"/>
+          <w:szCs w:val="24"/>
+        </w:rPr>
+        <w:t>, mapping of classes &amp; their variables on tables &amp; columns.</w:t>
+      </w:r>
+    </w:p>
+    <w:p>
+      <w:pPr>
+        <w:rPr>
+          <w:sz w:val="24"/>
+          <w:szCs w:val="24"/>
+        </w:rPr>
+      </w:pPr>
+    </w:p>
+    <w:p>
+      <w:pPr>
+        <w:rPr>
+          <w:sz w:val="24"/>
+          <w:szCs w:val="24"/>
+        </w:rPr>
+      </w:pPr>
+      <w:r>
+        <w:rPr>
+          <w:sz w:val="24"/>
+          <w:szCs w:val="24"/>
+          <w:highlight w:val="yellow"/>
+        </w:rPr>
+        <w:t xml:space="preserve">Create a </w:t>
+      </w:r>
+      <w:proofErr w:type="gramStart"/>
+      <w:r>
+        <w:rPr>
+          <w:sz w:val="24"/>
+          <w:szCs w:val="24"/>
+          <w:highlight w:val="yellow"/>
+        </w:rPr>
+        <w:t>User</w:t>
+      </w:r>
+      <w:proofErr w:type="gramEnd"/>
+      <w:r>
+        <w:rPr>
+          <w:sz w:val="24"/>
+          <w:szCs w:val="24"/>
+          <w:highlight w:val="yellow"/>
+        </w:rPr>
+        <w:t xml:space="preserve"> table</w:t>
+      </w:r>
+    </w:p>
+    <w:p>
+      <w:pPr>
+        <w:rPr>
+          <w:sz w:val="24"/>
+          <w:szCs w:val="24"/>
+        </w:rPr>
+      </w:pPr>
+      <w:r>
+        <w:rPr>
+          <w:noProof/>
+          <w:sz w:val="24"/>
+          <w:szCs w:val="24"/>
+        </w:rPr>
+        <w:lastRenderedPageBreak/>
+        <w:drawing>
+          <wp:inline distT="0" distB="0" distL="0" distR="0" wp14:anchorId="4E3D3226" wp14:editId="1431CDA1">
+            <wp:extent cx="5727700" cy="1630680"/>
+            <wp:effectExtent l="0" t="0" r="6350" b="7620"/>
+            <wp:docPr id="37" name="Picture 37"/>
+            <wp:cNvGraphicFramePr>
+              <a:graphicFrameLocks xmlns:a="http://schemas.openxmlformats.org/drawingml/2006/main" noChangeAspect="1"/>
+            </wp:cNvGraphicFramePr>
+            <a:graphic xmlns:a="http://schemas.openxmlformats.org/drawingml/2006/main">
+              <a:graphicData uri="http://schemas.openxmlformats.org/drawingml/2006/picture">
+                <pic:pic xmlns:pic="http://schemas.openxmlformats.org/drawingml/2006/picture">
+                  <pic:nvPicPr>
+                    <pic:cNvPr id="0" name="Picture 1"/>
+                    <pic:cNvPicPr>
+                      <a:picLocks noChangeAspect="1" noChangeArrowheads="1"/>
+                    </pic:cNvPicPr>
+                  </pic:nvPicPr>
+                  <pic:blipFill>
+                    <a:blip r:embed="rId41">
+                      <a:extLst>
+                        <a:ext uri="{28A0092B-C50C-407E-A947-70E740481C1C}">
+                          <a14:useLocalDpi xmlns:a14="http://schemas.microsoft.com/office/drawing/2010/main" val="0"/>
+                        </a:ext>
+                      </a:extLst>
+                    </a:blip>
+                    <a:srcRect/>
+                    <a:stretch>
+                      <a:fillRect/>
+                    </a:stretch>
+                  </pic:blipFill>
+                  <pic:spPr bwMode="auto">
+                    <a:xfrm>
+                      <a:off x="0" y="0"/>
+                      <a:ext cx="5727700" cy="1630680"/>
+                    </a:xfrm>
+                    <a:prstGeom prst="rect">
+                      <a:avLst/>
+                    </a:prstGeom>
+                    <a:noFill/>
+                    <a:ln>
+                      <a:noFill/>
+                    </a:ln>
+                  </pic:spPr>
+                </pic:pic>
+              </a:graphicData>
+            </a:graphic>
+          </wp:inline>
+        </w:drawing>
+      </w:r>
+    </w:p>
+    <w:p>
+      <w:pPr>
+        <w:rPr>
+          <w:sz w:val="24"/>
+          <w:szCs w:val="24"/>
+        </w:rPr>
+      </w:pPr>
+    </w:p>
+    <w:p>
+      <w:pPr>
+        <w:rPr>
+          <w:sz w:val="24"/>
+          <w:szCs w:val="24"/>
+        </w:rPr>
+      </w:pPr>
+      <w:r>
+        <w:rPr>
+          <w:sz w:val="24"/>
+          <w:szCs w:val="24"/>
+          <w:highlight w:val="yellow"/>
+        </w:rPr>
+        <w:t xml:space="preserve">List of dependencies required </w:t>
+      </w:r>
+      <w:proofErr w:type="spellStart"/>
+      <w:r>
+        <w:rPr>
+          <w:sz w:val="24"/>
+          <w:szCs w:val="24"/>
+          <w:highlight w:val="yellow"/>
+        </w:rPr>
+        <w:t>inorder</w:t>
+      </w:r>
+      <w:proofErr w:type="spellEnd"/>
+      <w:r>
+        <w:rPr>
+          <w:sz w:val="24"/>
+          <w:szCs w:val="24"/>
+          <w:highlight w:val="yellow"/>
+        </w:rPr>
+        <w:t xml:space="preserve"> to interact with the database through Spring Data JPA</w:t>
+      </w:r>
+    </w:p>
+    <w:p>
+      <w:pPr>
+        <w:pStyle w:val="ListParagraph"/>
+        <w:numPr>
+          <w:ilvl w:val="0"/>
+          <w:numId w:val="10"/>
+        </w:numPr>
+        <w:rPr>
+          <w:sz w:val="24"/>
+          <w:szCs w:val="24"/>
+        </w:rPr>
+      </w:pPr>
+      <w:r>
+        <w:rPr>
+          <w:sz w:val="24"/>
+          <w:szCs w:val="24"/>
+        </w:rPr>
+        <w:t>Spring Boot Starter Web</w:t>
+      </w:r>
+    </w:p>
+    <w:p>
+      <w:pPr>
+        <w:pStyle w:val="ListParagraph"/>
+        <w:numPr>
+          <w:ilvl w:val="0"/>
+          <w:numId w:val="10"/>
+        </w:numPr>
+        <w:rPr>
+          <w:sz w:val="24"/>
+          <w:szCs w:val="24"/>
+        </w:rPr>
+      </w:pPr>
+      <w:r>
+        <w:rPr>
+          <w:sz w:val="24"/>
+          <w:szCs w:val="24"/>
+        </w:rPr>
+        <w:t>Spring Boot Data JPA</w:t>
+      </w:r>
+    </w:p>
+    <w:p>
+      <w:pPr>
+        <w:pStyle w:val="ListParagraph"/>
+        <w:numPr>
+          <w:ilvl w:val="0"/>
+          <w:numId w:val="10"/>
+        </w:numPr>
+        <w:rPr>
+          <w:sz w:val="24"/>
+          <w:szCs w:val="24"/>
+        </w:rPr>
+      </w:pPr>
+      <w:r>
+        <w:rPr>
+          <w:sz w:val="24"/>
+          <w:szCs w:val="24"/>
+        </w:rPr>
+        <w:t xml:space="preserve">Spring Boot </w:t>
+      </w:r>
+      <w:proofErr w:type="spellStart"/>
+      <w:r>
+        <w:rPr>
+          <w:sz w:val="24"/>
+          <w:szCs w:val="24"/>
+        </w:rPr>
+        <w:t>DevTools</w:t>
+      </w:r>
+      <w:proofErr w:type="spellEnd"/>
+    </w:p>
+    <w:p>
+      <w:pPr>
+        <w:pStyle w:val="ListParagraph"/>
+        <w:numPr>
+          <w:ilvl w:val="0"/>
+          <w:numId w:val="10"/>
+        </w:numPr>
+        <w:rPr>
+          <w:sz w:val="24"/>
+          <w:szCs w:val="24"/>
+        </w:rPr>
+      </w:pPr>
+      <w:r>
+        <w:rPr>
+          <w:sz w:val="24"/>
+          <w:szCs w:val="24"/>
+        </w:rPr>
+        <w:t>MySQL Driver</w:t>
+      </w:r>
+    </w:p>
+    <w:p>
+      <w:pPr>
+        <w:rPr>
+          <w:sz w:val="24"/>
+          <w:szCs w:val="24"/>
+        </w:rPr>
+      </w:pPr>
+    </w:p>
+    <w:p>
+      <w:pPr>
+        <w:rPr>
+          <w:sz w:val="24"/>
+          <w:szCs w:val="24"/>
+        </w:rPr>
+      </w:pPr>
+      <w:r>
+        <w:rPr>
+          <w:noProof/>
+          <w:sz w:val="24"/>
+          <w:szCs w:val="24"/>
+        </w:rPr>
+        <w:drawing>
+          <wp:inline distT="0" distB="0" distL="0" distR="0" wp14:anchorId="6C948BF0" wp14:editId="328A1D68">
+            <wp:extent cx="5731510" cy="2729230"/>
+            <wp:effectExtent l="0" t="0" r="2540" b="0"/>
+            <wp:docPr id="38" name="Picture 38"/>
+            <wp:cNvGraphicFramePr>
+              <a:graphicFrameLocks xmlns:a="http://schemas.openxmlformats.org/drawingml/2006/main" noChangeAspect="1"/>
+            </wp:cNvGraphicFramePr>
+            <a:graphic xmlns:a="http://schemas.openxmlformats.org/drawingml/2006/main">
+              <a:graphicData uri="http://schemas.openxmlformats.org/drawingml/2006/picture">
+                <pic:pic xmlns:pic="http://schemas.openxmlformats.org/drawingml/2006/picture">
+                  <pic:nvPicPr>
+                    <pic:cNvPr id="0" name="Picture 2"/>
+                    <pic:cNvPicPr>
+                      <a:picLocks noChangeAspect="1" noChangeArrowheads="1"/>
+                    </pic:cNvPicPr>
+                  </pic:nvPicPr>
+                  <pic:blipFill>
+                    <a:blip r:embed="rId42">
+                      <a:extLst>
+                        <a:ext uri="{28A0092B-C50C-407E-A947-70E740481C1C}">
+                          <a14:useLocalDpi xmlns:a14="http://schemas.microsoft.com/office/drawing/2010/main" val="0"/>
+                        </a:ext>
+                      </a:extLst>
+                    </a:blip>
+                    <a:srcRect/>
+                    <a:stretch>
+                      <a:fillRect/>
+                    </a:stretch>
+                  </pic:blipFill>
+                  <pic:spPr bwMode="auto">
+                    <a:xfrm>
+                      <a:off x="0" y="0"/>
+                      <a:ext cx="5731510" cy="2729230"/>
+                    </a:xfrm>
+                    <a:prstGeom prst="rect">
+                      <a:avLst/>
+                    </a:prstGeom>
+                    <a:noFill/>
+                    <a:ln>
+                      <a:noFill/>
+                    </a:ln>
+                  </pic:spPr>
+                </pic:pic>
+              </a:graphicData>
+            </a:graphic>
+          </wp:inline>
+        </w:drawing>
+      </w:r>
+    </w:p>
+    <w:p>
+      <w:pPr>
+        <w:rPr>
+          <w:sz w:val="24"/>
+          <w:szCs w:val="24"/>
+        </w:rPr>
+      </w:pPr>
+    </w:p>
+    <w:p>
+      <w:pPr>
+        <w:rPr>
+          <w:sz w:val="24"/>
+          <w:szCs w:val="24"/>
+        </w:rPr>
+      </w:pPr>
+      <w:r>
+        <w:rPr>
+          <w:sz w:val="24"/>
+          <w:szCs w:val="24"/>
+        </w:rPr>
+        <w:t xml:space="preserve">Spring Boot automatically create database connection by looking at the </w:t>
+      </w:r>
+      <w:proofErr w:type="spellStart"/>
+      <w:r>
+        <w:rPr>
+          <w:sz w:val="24"/>
+          <w:szCs w:val="24"/>
+        </w:rPr>
+        <w:t>datasource</w:t>
+      </w:r>
+      <w:proofErr w:type="spellEnd"/>
+      <w:r>
+        <w:rPr>
+          <w:sz w:val="24"/>
+          <w:szCs w:val="24"/>
+        </w:rPr>
+        <w:t xml:space="preserve"> information in the </w:t>
+      </w:r>
+      <w:proofErr w:type="spellStart"/>
+      <w:proofErr w:type="gramStart"/>
+      <w:r>
+        <w:rPr>
+          <w:sz w:val="24"/>
+          <w:szCs w:val="24"/>
+        </w:rPr>
+        <w:t>application.properties</w:t>
+      </w:r>
+      <w:proofErr w:type="spellEnd"/>
+      <w:proofErr w:type="gramEnd"/>
+    </w:p>
+    <w:p>
+      <w:pPr>
+        <w:rPr>
+          <w:sz w:val="24"/>
+          <w:szCs w:val="24"/>
+        </w:rPr>
+      </w:pPr>
+    </w:p>
+    <w:p>
+      <w:pPr>
+        <w:rPr>
+          <w:sz w:val="24"/>
+          <w:szCs w:val="24"/>
+        </w:rPr>
+      </w:pPr>
+      <w:r>
+        <w:rPr>
+          <w:noProof/>
+          <w:sz w:val="24"/>
+          <w:szCs w:val="24"/>
+        </w:rPr>
+        <w:lastRenderedPageBreak/>
+        <w:drawing>
+          <wp:inline distT="0" distB="0" distL="0" distR="0" wp14:anchorId="38C11455" wp14:editId="55AB7704">
+            <wp:extent cx="5727700" cy="1647825"/>
+            <wp:effectExtent l="0" t="0" r="6350" b="9525"/>
+            <wp:docPr id="39" name="Picture 39"/>
+            <wp:cNvGraphicFramePr>
+              <a:graphicFrameLocks xmlns:a="http://schemas.openxmlformats.org/drawingml/2006/main" noChangeAspect="1"/>
+            </wp:cNvGraphicFramePr>
+            <a:graphic xmlns:a="http://schemas.openxmlformats.org/drawingml/2006/main">
+              <a:graphicData uri="http://schemas.openxmlformats.org/drawingml/2006/picture">
+                <pic:pic xmlns:pic="http://schemas.openxmlformats.org/drawingml/2006/picture">
+                  <pic:nvPicPr>
+                    <pic:cNvPr id="0" name="Picture 3"/>
+                    <pic:cNvPicPr>
+                      <a:picLocks noChangeAspect="1" noChangeArrowheads="1"/>
+                    </pic:cNvPicPr>
+                  </pic:nvPicPr>
+                  <pic:blipFill>
+                    <a:blip r:embed="rId43">
+                      <a:extLst>
+                        <a:ext uri="{28A0092B-C50C-407E-A947-70E740481C1C}">
+                          <a14:useLocalDpi xmlns:a14="http://schemas.microsoft.com/office/drawing/2010/main" val="0"/>
+                        </a:ext>
+                      </a:extLst>
+                    </a:blip>
+                    <a:srcRect/>
+                    <a:stretch>
+                      <a:fillRect/>
+                    </a:stretch>
+                  </pic:blipFill>
+                  <pic:spPr bwMode="auto">
+                    <a:xfrm>
+                      <a:off x="0" y="0"/>
+                      <a:ext cx="5727700" cy="1647825"/>
+                    </a:xfrm>
+                    <a:prstGeom prst="rect">
+                      <a:avLst/>
+                    </a:prstGeom>
+                    <a:noFill/>
+                    <a:ln>
+                      <a:noFill/>
+                    </a:ln>
+                  </pic:spPr>
+                </pic:pic>
+              </a:graphicData>
+            </a:graphic>
+          </wp:inline>
+        </w:drawing>
+      </w:r>
+    </w:p>
+    <w:p>
+      <w:pPr>
+        <w:rPr>
+          <w:sz w:val="24"/>
+          <w:szCs w:val="24"/>
+        </w:rPr>
+      </w:pPr>
+    </w:p>
+    <w:p>
+      <w:pPr>
+        <w:rPr>
+          <w:sz w:val="24"/>
+          <w:szCs w:val="24"/>
+        </w:rPr>
+      </w:pPr>
+      <w:r>
+        <w:rPr>
+          <w:sz w:val="24"/>
+          <w:szCs w:val="24"/>
+          <w:highlight w:val="yellow"/>
+        </w:rPr>
+        <w:t>Creating the entity class to map to User table</w:t>
+      </w:r>
+    </w:p>
+    <w:p>
+      <w:pPr>
+        <w:rPr>
+          <w:sz w:val="24"/>
+          <w:szCs w:val="24"/>
+        </w:rPr>
+      </w:pPr>
+      <w:r>
+        <w:rPr>
+          <w:sz w:val="24"/>
+          <w:szCs w:val="24"/>
+          <w:highlight w:val="yellow"/>
+        </w:rPr>
+        <w:t>User.java</w:t>
+      </w:r>
+    </w:p>
+    <w:p>
+      <w:pPr>
+        <w:rPr>
+          <w:sz w:val="24"/>
+          <w:szCs w:val="24"/>
+        </w:rPr>
+      </w:pPr>
+      <w:r>
+        <w:rPr>
+          <w:noProof/>
+          <w:sz w:val="24"/>
+          <w:szCs w:val="24"/>
+        </w:rPr>
+        <w:drawing>
+          <wp:inline distT="0" distB="0" distL="0" distR="0" wp14:anchorId="77158464" wp14:editId="2D3B5C55">
+            <wp:extent cx="5727700" cy="5943600"/>
+            <wp:effectExtent l="0" t="0" r="6350" b="0"/>
+            <wp:docPr id="40" name="Picture 40"/>
+            <wp:cNvGraphicFramePr>
+              <a:graphicFrameLocks xmlns:a="http://schemas.openxmlformats.org/drawingml/2006/main" noChangeAspect="1"/>
+            </wp:cNvGraphicFramePr>
+            <a:graphic xmlns:a="http://schemas.openxmlformats.org/drawingml/2006/main">
+              <a:graphicData uri="http://schemas.openxmlformats.org/drawingml/2006/picture">
+                <pic:pic xmlns:pic="http://schemas.openxmlformats.org/drawingml/2006/picture">
+                  <pic:nvPicPr>
+                    <pic:cNvPr id="0" name="Picture 4"/>
+                    <pic:cNvPicPr>
+                      <a:picLocks noChangeAspect="1" noChangeArrowheads="1"/>
+                    </pic:cNvPicPr>
+                  </pic:nvPicPr>
+                  <pic:blipFill>
+                    <a:blip r:embed="rId44">
+                      <a:extLst>
+                        <a:ext uri="{28A0092B-C50C-407E-A947-70E740481C1C}">
+                          <a14:useLocalDpi xmlns:a14="http://schemas.microsoft.com/office/drawing/2010/main" val="0"/>
+                        </a:ext>
+                      </a:extLst>
+                    </a:blip>
+                    <a:srcRect/>
+                    <a:stretch>
+                      <a:fillRect/>
+                    </a:stretch>
+                  </pic:blipFill>
+                  <pic:spPr bwMode="auto">
+                    <a:xfrm>
+                      <a:off x="0" y="0"/>
+                      <a:ext cx="5727700" cy="5943600"/>
+                    </a:xfrm>
+                    <a:prstGeom prst="rect">
+                      <a:avLst/>
+                    </a:prstGeom>
+                    <a:noFill/>
+                    <a:ln>
+                      <a:noFill/>
+                    </a:ln>
+                  </pic:spPr>
+                </pic:pic>
+              </a:graphicData>
+            </a:graphic>
+          </wp:inline>
+        </w:drawing>
+      </w:r>
+    </w:p>
+    <w:p>
+      <w:pPr>
+        <w:rPr>
+          <w:sz w:val="24"/>
+          <w:szCs w:val="24"/>
+        </w:rPr>
+      </w:pPr>
+    </w:p>
+    <w:p>
+      <w:pPr>
+        <w:rPr>
+          <w:sz w:val="24"/>
+          <w:szCs w:val="24"/>
+        </w:rPr>
+      </w:pPr>
+      <w:r>
+        <w:rPr>
+          <w:sz w:val="24"/>
+          <w:szCs w:val="24"/>
+        </w:rPr>
+        <w:t xml:space="preserve">In Spring Data </w:t>
+      </w:r>
+      <w:proofErr w:type="spellStart"/>
+      <w:r>
+        <w:rPr>
+          <w:sz w:val="24"/>
+          <w:szCs w:val="24"/>
+        </w:rPr>
+        <w:t>Jpa</w:t>
+      </w:r>
+      <w:proofErr w:type="spellEnd"/>
+      <w:r>
+        <w:rPr>
+          <w:sz w:val="24"/>
+          <w:szCs w:val="24"/>
+        </w:rPr>
+        <w:t xml:space="preserve"> you need to use some interfaces like </w:t>
+      </w:r>
+      <w:proofErr w:type="spellStart"/>
+      <w:r>
+        <w:rPr>
+          <w:sz w:val="24"/>
+          <w:szCs w:val="24"/>
+        </w:rPr>
+        <w:t>CrudRepository</w:t>
+      </w:r>
+      <w:proofErr w:type="spellEnd"/>
+      <w:r>
+        <w:rPr>
+          <w:sz w:val="24"/>
+          <w:szCs w:val="24"/>
+        </w:rPr>
+        <w:t xml:space="preserve">&lt;T, ID&gt;, </w:t>
+      </w:r>
+      <w:proofErr w:type="spellStart"/>
+      <w:r>
+        <w:rPr>
+          <w:sz w:val="24"/>
+          <w:szCs w:val="24"/>
+        </w:rPr>
+        <w:t>JpaRepository</w:t>
+      </w:r>
+      <w:proofErr w:type="spellEnd"/>
+      <w:r>
+        <w:rPr>
+          <w:sz w:val="24"/>
+          <w:szCs w:val="24"/>
+        </w:rPr>
+        <w:t>&lt;T, ID&gt;, which takes Entity class &amp; Primary key class names, these needs to be extends so that you can call the methods present in it.</w:t>
+      </w:r>
+    </w:p>
+    <w:p>
+      <w:pPr>
+        <w:rPr>
+          <w:sz w:val="24"/>
+          <w:szCs w:val="24"/>
+        </w:rPr>
+      </w:pPr>
+      <w:r>
+        <w:rPr>
+          <w:sz w:val="24"/>
+          <w:szCs w:val="24"/>
+        </w:rPr>
+        <w:t>Here T is the entity class name &amp; ID is the wrapper class name of the primary key, ex: T is User and ID is Integer</w:t>
+      </w:r>
+    </w:p>
+    <w:p>
+      <w:pPr>
+        <w:rPr>
+          <w:sz w:val="24"/>
+          <w:szCs w:val="24"/>
+        </w:rPr>
+      </w:pPr>
+      <w:proofErr w:type="spellStart"/>
+      <w:r>
+        <w:rPr>
+          <w:sz w:val="24"/>
+          <w:szCs w:val="24"/>
+        </w:rPr>
+        <w:t>CrudRepository</w:t>
+      </w:r>
+      <w:proofErr w:type="spellEnd"/>
+      <w:r>
+        <w:rPr>
+          <w:sz w:val="24"/>
+          <w:szCs w:val="24"/>
+        </w:rPr>
+        <w:t>&lt;T, ID&gt;</w:t>
+      </w:r>
+      <w:r>
+        <w:rPr>
+          <w:sz w:val="24"/>
+          <w:szCs w:val="24"/>
+        </w:rPr>
+        <w:t xml:space="preserve"> provides methods like</w:t>
+      </w:r>
+    </w:p>
+    <w:p>
+      <w:pPr>
+        <w:rPr>
+          <w:sz w:val="24"/>
+          <w:szCs w:val="24"/>
+        </w:rPr>
+      </w:pPr>
+      <w:r>
+        <w:rPr>
+          <w:sz w:val="24"/>
+          <w:szCs w:val="24"/>
+        </w:rPr>
+        <w:t>save(T)</w:t>
+      </w:r>
+      <w:r>
+        <w:rPr>
+          <w:sz w:val="24"/>
+          <w:szCs w:val="24"/>
+        </w:rPr>
+        <w:br/>
+      </w:r>
+      <w:proofErr w:type="spellStart"/>
+      <w:r>
+        <w:rPr>
+          <w:sz w:val="24"/>
+          <w:szCs w:val="24"/>
+        </w:rPr>
+        <w:t>upate</w:t>
+      </w:r>
+      <w:proofErr w:type="spellEnd"/>
+      <w:r>
+        <w:rPr>
+          <w:sz w:val="24"/>
+          <w:szCs w:val="24"/>
+        </w:rPr>
+        <w:t>(T)</w:t>
+      </w:r>
+      <w:r>
+        <w:rPr>
+          <w:sz w:val="24"/>
+          <w:szCs w:val="24"/>
+        </w:rPr>
+        <w:br/>
+        <w:t>delete(T)</w:t>
+      </w:r>
+      <w:r>
+        <w:rPr>
+          <w:sz w:val="24"/>
+          <w:szCs w:val="24"/>
+        </w:rPr>
+        <w:br/>
+      </w:r>
+      <w:proofErr w:type="spellStart"/>
+      <w:proofErr w:type="gramStart"/>
+      <w:r>
+        <w:rPr>
+          <w:sz w:val="24"/>
+          <w:szCs w:val="24"/>
+        </w:rPr>
+        <w:t>findById</w:t>
+      </w:r>
+      <w:proofErr w:type="spellEnd"/>
+      <w:r>
+        <w:rPr>
+          <w:sz w:val="24"/>
+          <w:szCs w:val="24"/>
+        </w:rPr>
+        <w:t>(</w:t>
+      </w:r>
+      <w:proofErr w:type="gramEnd"/>
+      <w:r>
+        <w:rPr>
+          <w:sz w:val="24"/>
+          <w:szCs w:val="24"/>
+        </w:rPr>
+        <w:t>ID)</w:t>
+      </w:r>
+    </w:p>
+    <w:p>
+      <w:pPr>
+        <w:rPr>
+          <w:sz w:val="24"/>
+          <w:szCs w:val="24"/>
+        </w:rPr>
+      </w:pPr>
+      <w:proofErr w:type="spellStart"/>
+      <w:proofErr w:type="gramStart"/>
+      <w:r>
+        <w:rPr>
+          <w:sz w:val="24"/>
+          <w:szCs w:val="24"/>
+        </w:rPr>
+        <w:t>findAll</w:t>
+      </w:r>
+      <w:proofErr w:type="spellEnd"/>
+      <w:r>
+        <w:rPr>
+          <w:sz w:val="24"/>
+          <w:szCs w:val="24"/>
+        </w:rPr>
+        <w:t>(</w:t>
+      </w:r>
+      <w:proofErr w:type="gramEnd"/>
+      <w:r>
+        <w:rPr>
+          <w:sz w:val="24"/>
+          <w:szCs w:val="24"/>
+        </w:rPr>
+        <w:t>)</w:t>
+      </w:r>
+    </w:p>
+    <w:p>
+      <w:pPr>
+        <w:rPr>
+          <w:sz w:val="24"/>
+          <w:szCs w:val="24"/>
+        </w:rPr>
+      </w:pPr>
+      <w:proofErr w:type="spellStart"/>
+      <w:r>
+        <w:rPr>
+          <w:sz w:val="24"/>
+          <w:szCs w:val="24"/>
+        </w:rPr>
+        <w:t>JpaRepository</w:t>
+      </w:r>
+      <w:proofErr w:type="spellEnd"/>
+      <w:r>
+        <w:rPr>
+          <w:sz w:val="24"/>
+          <w:szCs w:val="24"/>
+        </w:rPr>
+        <w:t xml:space="preserve">&lt;T, ID&gt; extends </w:t>
+      </w:r>
+      <w:proofErr w:type="spellStart"/>
+      <w:r>
+        <w:rPr>
+          <w:sz w:val="24"/>
+          <w:szCs w:val="24"/>
+        </w:rPr>
+        <w:t>CrudRepository</w:t>
+      </w:r>
+      <w:proofErr w:type="spellEnd"/>
+      <w:r>
+        <w:rPr>
+          <w:sz w:val="24"/>
+          <w:szCs w:val="24"/>
+        </w:rPr>
+        <w:t xml:space="preserve">, </w:t>
+      </w:r>
+      <w:proofErr w:type="spellStart"/>
+      <w:r>
+        <w:rPr>
+          <w:sz w:val="24"/>
+          <w:szCs w:val="24"/>
+        </w:rPr>
+        <w:t>PagingSortingRepository</w:t>
+      </w:r>
+      <w:proofErr w:type="spellEnd"/>
+      <w:r>
+        <w:rPr>
+          <w:sz w:val="24"/>
+          <w:szCs w:val="24"/>
+        </w:rPr>
+        <w:t>, provides methods like</w:t>
+      </w:r>
+    </w:p>
+    <w:p>
+      <w:pPr>
+        <w:rPr>
+          <w:sz w:val="24"/>
+          <w:szCs w:val="24"/>
+        </w:rPr>
+      </w:pPr>
+      <w:proofErr w:type="gramStart"/>
+      <w:r>
+        <w:rPr>
+          <w:sz w:val="24"/>
+          <w:szCs w:val="24"/>
+        </w:rPr>
+        <w:t>sort(</w:t>
+      </w:r>
+      <w:proofErr w:type="gramEnd"/>
+      <w:r>
+        <w:rPr>
+          <w:sz w:val="24"/>
+          <w:szCs w:val="24"/>
+        </w:rPr>
+        <w:t>)</w:t>
+      </w:r>
+    </w:p>
+    <w:p>
+      <w:pPr>
+        <w:rPr>
+          <w:sz w:val="24"/>
+          <w:szCs w:val="24"/>
+        </w:rPr>
+      </w:pPr>
+      <w:r>
+        <w:rPr>
+          <w:sz w:val="24"/>
+          <w:szCs w:val="24"/>
+        </w:rPr>
+        <w:t xml:space="preserve">and all the methods of </w:t>
+      </w:r>
+      <w:proofErr w:type="spellStart"/>
+      <w:r>
+        <w:rPr>
+          <w:sz w:val="24"/>
+          <w:szCs w:val="24"/>
+        </w:rPr>
+        <w:t>CrudRepository</w:t>
+      </w:r>
+      <w:proofErr w:type="spellEnd"/>
+      <w:r>
+        <w:rPr>
+          <w:sz w:val="24"/>
+          <w:szCs w:val="24"/>
+        </w:rPr>
+        <w:t>.</w:t>
+      </w:r>
+    </w:p>
+    <w:p>
+      <w:pPr>
+        <w:rPr>
+          <w:sz w:val="24"/>
+          <w:szCs w:val="24"/>
+        </w:rPr>
+      </w:pPr>
+      <w:r>
+        <w:rPr>
+          <w:sz w:val="24"/>
+          <w:szCs w:val="24"/>
+        </w:rPr>
+        <w:t xml:space="preserve">Developers need not implement </w:t>
+      </w:r>
+      <w:proofErr w:type="gramStart"/>
+      <w:r>
+        <w:rPr>
+          <w:sz w:val="24"/>
+          <w:szCs w:val="24"/>
+        </w:rPr>
+        <w:t>it,</w:t>
+      </w:r>
+      <w:proofErr w:type="gramEnd"/>
+      <w:r>
+        <w:rPr>
+          <w:sz w:val="24"/>
+          <w:szCs w:val="24"/>
+        </w:rPr>
+        <w:t xml:space="preserve"> they just need to extend the Interface so that spring boot understands on which entity it has to perform operation.</w:t>
+      </w:r>
+    </w:p>
+    <w:p>
+      <w:pPr>
+        <w:rPr>
+          <w:color w:val="FF0000"/>
+          <w:sz w:val="24"/>
+          <w:szCs w:val="24"/>
+        </w:rPr>
+      </w:pPr>
+      <w:r>
+        <w:rPr>
+          <w:color w:val="FF0000"/>
+          <w:sz w:val="24"/>
+          <w:szCs w:val="24"/>
+        </w:rPr>
+        <w:t xml:space="preserve">interface </w:t>
+      </w:r>
+      <w:proofErr w:type="spellStart"/>
+      <w:r>
+        <w:rPr>
+          <w:color w:val="FF0000"/>
+          <w:sz w:val="24"/>
+          <w:szCs w:val="24"/>
+        </w:rPr>
+        <w:t>UserRepo</w:t>
+      </w:r>
+      <w:proofErr w:type="spellEnd"/>
+      <w:r>
+        <w:rPr>
+          <w:color w:val="FF0000"/>
+          <w:sz w:val="24"/>
+          <w:szCs w:val="24"/>
+        </w:rPr>
+        <w:t xml:space="preserve"> extends </w:t>
+      </w:r>
+      <w:proofErr w:type="spellStart"/>
+      <w:r>
+        <w:rPr>
+          <w:color w:val="FF0000"/>
+          <w:sz w:val="24"/>
+          <w:szCs w:val="24"/>
+        </w:rPr>
+        <w:t>JpaRepository</w:t>
+      </w:r>
+      <w:proofErr w:type="spellEnd"/>
+      <w:r>
+        <w:rPr>
+          <w:color w:val="FF0000"/>
+          <w:sz w:val="24"/>
+          <w:szCs w:val="24"/>
+        </w:rPr>
+        <w:t>&lt;User, Integer</w:t>
+      </w:r>
+      <w:proofErr w:type="gramStart"/>
+      <w:r>
+        <w:rPr>
+          <w:color w:val="FF0000"/>
+          <w:sz w:val="24"/>
+          <w:szCs w:val="24"/>
+        </w:rPr>
+        <w:t>&gt;{</w:t>
+      </w:r>
+      <w:proofErr w:type="gramEnd"/>
+      <w:r>
+        <w:rPr>
+          <w:color w:val="FF0000"/>
+          <w:sz w:val="24"/>
+          <w:szCs w:val="24"/>
+        </w:rPr>
+        <w:t>}</w:t>
+      </w:r>
+    </w:p>
+    <w:p>
+      <w:pPr>
+        <w:rPr>
+          <w:sz w:val="24"/>
+          <w:szCs w:val="24"/>
+        </w:rPr>
+      </w:pPr>
+      <w:r>
+        <w:rPr>
+          <w:sz w:val="24"/>
+          <w:szCs w:val="24"/>
+        </w:rPr>
+        <w:t xml:space="preserve">Spring Boot creates the instance for </w:t>
+      </w:r>
+      <w:proofErr w:type="spellStart"/>
+      <w:r>
+        <w:rPr>
+          <w:sz w:val="24"/>
+          <w:szCs w:val="24"/>
+        </w:rPr>
+        <w:t>UserRepo</w:t>
+      </w:r>
+      <w:proofErr w:type="spellEnd"/>
+      <w:r>
+        <w:rPr>
+          <w:sz w:val="24"/>
+          <w:szCs w:val="24"/>
+        </w:rPr>
+        <w:t xml:space="preserve"> and you can </w:t>
+      </w:r>
+      <w:proofErr w:type="spellStart"/>
+      <w:r>
+        <w:rPr>
+          <w:sz w:val="24"/>
+          <w:szCs w:val="24"/>
+        </w:rPr>
+        <w:t>autowire</w:t>
+      </w:r>
+      <w:proofErr w:type="spellEnd"/>
+      <w:r>
+        <w:rPr>
+          <w:sz w:val="24"/>
+          <w:szCs w:val="24"/>
+        </w:rPr>
+        <w:t xml:space="preserve"> it in service/controller layer</w:t>
+      </w:r>
+    </w:p>
+    <w:p>
+      <w:pPr>
+        <w:rPr>
+          <w:sz w:val="24"/>
+          <w:szCs w:val="24"/>
+        </w:rPr>
+      </w:pPr>
+      <w:r>
+        <w:rPr>
+          <w:sz w:val="24"/>
+          <w:szCs w:val="24"/>
+        </w:rPr>
+        <w:t>Note: You don’t have to create @Repository class at all</w:t>
+      </w:r>
+    </w:p>
+    <w:p>
+      <w:pPr>
+        <w:rPr>
+          <w:sz w:val="24"/>
+          <w:szCs w:val="24"/>
+        </w:rPr>
+      </w:pPr>
+      <w:r>
+        <w:rPr>
+          <w:sz w:val="24"/>
+          <w:szCs w:val="24"/>
+          <w:highlight w:val="yellow"/>
+        </w:rPr>
+        <w:t>UserRepository.java</w:t>
+      </w:r>
+    </w:p>
+    <w:p>
+      <w:pPr>
+        <w:rPr>
+          <w:sz w:val="24"/>
+          <w:szCs w:val="24"/>
+        </w:rPr>
+      </w:pPr>
+      <w:r>
+        <w:rPr>
+          <w:noProof/>
+          <w:sz w:val="24"/>
+          <w:szCs w:val="24"/>
+        </w:rPr>
+        <w:drawing>
+          <wp:inline distT="0" distB="0" distL="0" distR="0" wp14:anchorId="7E86196D" wp14:editId="08B45A24">
+            <wp:extent cx="5727700" cy="2199640"/>
+            <wp:effectExtent l="0" t="0" r="6350" b="0"/>
+            <wp:docPr id="41" name="Picture 41"/>
+            <wp:cNvGraphicFramePr>
+              <a:graphicFrameLocks xmlns:a="http://schemas.openxmlformats.org/drawingml/2006/main" noChangeAspect="1"/>
+            </wp:cNvGraphicFramePr>
+            <a:graphic xmlns:a="http://schemas.openxmlformats.org/drawingml/2006/main">
+              <a:graphicData uri="http://schemas.openxmlformats.org/drawingml/2006/picture">
+                <pic:pic xmlns:pic="http://schemas.openxmlformats.org/drawingml/2006/picture">
+                  <pic:nvPicPr>
+                    <pic:cNvPr id="0" name="Picture 5"/>
+                    <pic:cNvPicPr>
+                      <a:picLocks noChangeAspect="1" noChangeArrowheads="1"/>
+                    </pic:cNvPicPr>
+                  </pic:nvPicPr>
+                  <pic:blipFill>
+                    <a:blip r:embed="rId45">
+                      <a:extLst>
+                        <a:ext uri="{28A0092B-C50C-407E-A947-70E740481C1C}">
+                          <a14:useLocalDpi xmlns:a14="http://schemas.microsoft.com/office/drawing/2010/main" val="0"/>
+                        </a:ext>
+                      </a:extLst>
+                    </a:blip>
+                    <a:srcRect/>
+                    <a:stretch>
+                      <a:fillRect/>
+                    </a:stretch>
+                  </pic:blipFill>
+                  <pic:spPr bwMode="auto">
+                    <a:xfrm>
+                      <a:off x="0" y="0"/>
+                      <a:ext cx="5727700" cy="2199640"/>
+                    </a:xfrm>
+                    <a:prstGeom prst="rect">
+                      <a:avLst/>
+                    </a:prstGeom>
+                    <a:noFill/>
+                    <a:ln>
+                      <a:noFill/>
+                    </a:ln>
+                  </pic:spPr>
+                </pic:pic>
+              </a:graphicData>
+            </a:graphic>
+          </wp:inline>
+        </w:drawing>
+      </w:r>
+    </w:p>
+    <w:p>
+      <w:pPr>
+        <w:rPr>
+          <w:sz w:val="24"/>
+          <w:szCs w:val="24"/>
+        </w:rPr>
+      </w:pPr>
+      <w:r>
+        <w:rPr>
+          <w:sz w:val="24"/>
+          <w:szCs w:val="24"/>
+          <w:highlight w:val="yellow"/>
+        </w:rPr>
+        <w:t>Note:</w:t>
+      </w:r>
+      <w:r>
+        <w:rPr>
+          <w:sz w:val="24"/>
+          <w:szCs w:val="24"/>
+        </w:rPr>
+        <w:t xml:space="preserve"> Spring Boot provides implementation to </w:t>
+      </w:r>
+      <w:proofErr w:type="spellStart"/>
+      <w:r>
+        <w:rPr>
+          <w:sz w:val="24"/>
+          <w:szCs w:val="24"/>
+        </w:rPr>
+        <w:t>UserRepository</w:t>
+      </w:r>
+      <w:proofErr w:type="spellEnd"/>
+      <w:r>
+        <w:rPr>
+          <w:sz w:val="24"/>
+          <w:szCs w:val="24"/>
+        </w:rPr>
+        <w:t xml:space="preserve"> at runtime and also creates the instance of that implementation, it means developers need not to write any logics for </w:t>
+      </w:r>
+      <w:r>
+        <w:rPr>
+          <w:sz w:val="24"/>
+          <w:szCs w:val="24"/>
+        </w:rPr>
+        <w:lastRenderedPageBreak/>
+        <w:t xml:space="preserve">database interaction, they just need to call the methods of </w:t>
+      </w:r>
+      <w:proofErr w:type="spellStart"/>
+      <w:r>
+        <w:rPr>
+          <w:sz w:val="24"/>
+          <w:szCs w:val="24"/>
+        </w:rPr>
+        <w:t>JpaRepository</w:t>
+      </w:r>
+      <w:proofErr w:type="spellEnd"/>
+      <w:r>
+        <w:rPr>
+          <w:sz w:val="24"/>
+          <w:szCs w:val="24"/>
+        </w:rPr>
+        <w:t xml:space="preserve"> through the </w:t>
+      </w:r>
+      <w:proofErr w:type="spellStart"/>
+      <w:r>
+        <w:rPr>
+          <w:sz w:val="24"/>
+          <w:szCs w:val="24"/>
+        </w:rPr>
+        <w:t>UserRepository</w:t>
+      </w:r>
+      <w:proofErr w:type="spellEnd"/>
+      <w:r>
+        <w:rPr>
+          <w:sz w:val="24"/>
+          <w:szCs w:val="24"/>
+        </w:rPr>
+        <w:t xml:space="preserve"> reference</w:t>
+      </w:r>
+      <w:r>
+        <w:rPr>
+          <w:sz w:val="24"/>
+          <w:szCs w:val="24"/>
+        </w:rPr>
+        <w:t>.</w:t>
+      </w:r>
+    </w:p>
+    <w:p>
+      <w:pPr>
+        <w:rPr>
+          <w:sz w:val="24"/>
+          <w:szCs w:val="24"/>
+        </w:rPr>
+      </w:pPr>
+      <w:r>
+        <w:rPr>
+          <w:sz w:val="24"/>
+          <w:szCs w:val="24"/>
+          <w:highlight w:val="yellow"/>
+        </w:rPr>
+        <w:t xml:space="preserve">List of methods you can use from </w:t>
+      </w:r>
+      <w:proofErr w:type="spellStart"/>
+      <w:r>
+        <w:rPr>
+          <w:sz w:val="24"/>
+          <w:szCs w:val="24"/>
+          <w:highlight w:val="yellow"/>
+        </w:rPr>
+        <w:t>JpaRepository</w:t>
+      </w:r>
+      <w:proofErr w:type="spellEnd"/>
+    </w:p>
+    <w:p>
+      <w:pPr>
+        <w:rPr>
+          <w:sz w:val="24"/>
+          <w:szCs w:val="24"/>
+        </w:rPr>
+      </w:pPr>
+      <w:r>
+        <w:rPr>
+          <w:sz w:val="24"/>
+          <w:szCs w:val="24"/>
+        </w:rPr>
+        <w:t>@Autowired</w:t>
+      </w:r>
+    </w:p>
+    <w:p>
+      <w:pPr>
+        <w:rPr>
+          <w:sz w:val="24"/>
+          <w:szCs w:val="24"/>
+        </w:rPr>
+      </w:pPr>
+      <w:proofErr w:type="spellStart"/>
+      <w:r>
+        <w:rPr>
+          <w:sz w:val="24"/>
+          <w:szCs w:val="24"/>
+        </w:rPr>
+        <w:t>UserRepository</w:t>
+      </w:r>
+      <w:proofErr w:type="spellEnd"/>
+      <w:r>
+        <w:rPr>
+          <w:sz w:val="24"/>
+          <w:szCs w:val="24"/>
+        </w:rPr>
+        <w:t xml:space="preserve"> </w:t>
+      </w:r>
+      <w:proofErr w:type="spellStart"/>
+      <w:r>
+        <w:rPr>
+          <w:sz w:val="24"/>
+          <w:szCs w:val="24"/>
+        </w:rPr>
+        <w:t>userDao</w:t>
+      </w:r>
+      <w:proofErr w:type="spellEnd"/>
+      <w:r>
+        <w:rPr>
+          <w:sz w:val="24"/>
+          <w:szCs w:val="24"/>
+        </w:rPr>
+        <w:t>;</w:t>
+      </w:r>
+    </w:p>
+    <w:p>
+      <w:pPr>
+        <w:rPr>
+          <w:sz w:val="24"/>
+          <w:szCs w:val="24"/>
+        </w:rPr>
+      </w:pPr>
+      <w:proofErr w:type="spellStart"/>
+      <w:r>
+        <w:rPr>
+          <w:sz w:val="24"/>
+          <w:szCs w:val="24"/>
+        </w:rPr>
+        <w:t>userDao.save</w:t>
+      </w:r>
+      <w:proofErr w:type="spellEnd"/>
+      <w:r>
+        <w:rPr>
+          <w:sz w:val="24"/>
+          <w:szCs w:val="24"/>
+        </w:rPr>
+        <w:t>(</w:t>
+      </w:r>
+      <w:proofErr w:type="spellStart"/>
+      <w:r>
+        <w:rPr>
+          <w:sz w:val="24"/>
+          <w:szCs w:val="24"/>
+        </w:rPr>
+        <w:t>userObject</w:t>
+      </w:r>
+      <w:proofErr w:type="spellEnd"/>
+      <w:r>
+        <w:rPr>
+          <w:sz w:val="24"/>
+          <w:szCs w:val="24"/>
+        </w:rPr>
+        <w:t>); // stores user Object</w:t>
+      </w:r>
+    </w:p>
+    <w:p>
+      <w:pPr>
+        <w:rPr>
+          <w:sz w:val="24"/>
+          <w:szCs w:val="24"/>
+        </w:rPr>
+      </w:pPr>
+      <w:proofErr w:type="spellStart"/>
+      <w:r>
+        <w:rPr>
+          <w:sz w:val="24"/>
+          <w:szCs w:val="24"/>
+        </w:rPr>
+        <w:t>userDao.findAll</w:t>
+      </w:r>
+      <w:proofErr w:type="spellEnd"/>
+      <w:r>
+        <w:rPr>
+          <w:sz w:val="24"/>
+          <w:szCs w:val="24"/>
+        </w:rPr>
+        <w:t>(); // returns all the user object in List&lt;User&gt;</w:t>
+      </w:r>
+    </w:p>
+    <w:p>
+      <w:pPr>
+        <w:rPr>
+          <w:sz w:val="24"/>
+          <w:szCs w:val="24"/>
+        </w:rPr>
+      </w:pPr>
+      <w:proofErr w:type="spellStart"/>
+      <w:r>
+        <w:rPr>
+          <w:sz w:val="24"/>
+          <w:szCs w:val="24"/>
+        </w:rPr>
+        <w:t>userDao.findById</w:t>
+      </w:r>
+      <w:proofErr w:type="spellEnd"/>
+      <w:r>
+        <w:rPr>
+          <w:sz w:val="24"/>
+          <w:szCs w:val="24"/>
+        </w:rPr>
+        <w:t xml:space="preserve">(id); // returns a user object matching to the id else null or null </w:t>
+      </w:r>
+      <w:proofErr w:type="spellStart"/>
+      <w:r>
+        <w:rPr>
+          <w:sz w:val="24"/>
+          <w:szCs w:val="24"/>
+        </w:rPr>
+        <w:t>pointerexception</w:t>
+      </w:r>
+      <w:proofErr w:type="spellEnd"/>
+    </w:p>
+    <w:p>
+      <w:pPr>
+        <w:rPr>
+          <w:sz w:val="24"/>
+          <w:szCs w:val="24"/>
+        </w:rPr>
+      </w:pPr>
+      <w:r>
+        <w:rPr>
+          <w:sz w:val="24"/>
+          <w:szCs w:val="24"/>
+          <w:highlight w:val="yellow"/>
+        </w:rPr>
+        <w:t>Note:</w:t>
+      </w:r>
+      <w:r>
+        <w:rPr>
+          <w:sz w:val="24"/>
+          <w:szCs w:val="24"/>
+        </w:rPr>
+        <w:t xml:space="preserve"> In real-time we need to @Autowire DAO to the Service &amp; Service to the Controller, but here we are directly using @Autowire of DAO in controller</w:t>
+      </w:r>
+    </w:p>
+    <w:p>
+      <w:pPr>
+        <w:rPr>
+          <w:sz w:val="24"/>
+          <w:szCs w:val="24"/>
+        </w:rPr>
+      </w:pPr>
+    </w:p>
+    <w:p>
+      <w:pPr>
+        <w:rPr>
+          <w:sz w:val="24"/>
+          <w:szCs w:val="24"/>
+        </w:rPr>
+      </w:pPr>
+      <w:r>
+        <w:rPr>
+          <w:sz w:val="24"/>
+          <w:szCs w:val="24"/>
+          <w:highlight w:val="yellow"/>
+        </w:rPr>
+        <w:t>HTTP Methods operations</w:t>
+      </w:r>
+    </w:p>
+    <w:p>
+      <w:pPr>
+        <w:rPr>
+          <w:sz w:val="24"/>
+          <w:szCs w:val="24"/>
+        </w:rPr>
+      </w:pPr>
+      <w:r>
+        <w:rPr>
+          <w:sz w:val="24"/>
+          <w:szCs w:val="24"/>
+        </w:rPr>
+        <w:t>GET: Fetch</w:t>
+      </w:r>
+    </w:p>
+    <w:p>
+      <w:pPr>
+        <w:rPr>
+          <w:sz w:val="24"/>
+          <w:szCs w:val="24"/>
+        </w:rPr>
+      </w:pPr>
+      <w:r>
+        <w:rPr>
+          <w:sz w:val="24"/>
+          <w:szCs w:val="24"/>
+        </w:rPr>
+        <w:t>POST: Create</w:t>
+      </w:r>
+    </w:p>
+    <w:p>
+      <w:pPr>
+        <w:rPr>
+          <w:sz w:val="24"/>
+          <w:szCs w:val="24"/>
+        </w:rPr>
+      </w:pPr>
+      <w:r>
+        <w:rPr>
+          <w:sz w:val="24"/>
+          <w:szCs w:val="24"/>
+        </w:rPr>
+        <w:t>PUT: Update</w:t>
+      </w:r>
+    </w:p>
+    <w:p>
+      <w:pPr>
+        <w:rPr>
+          <w:sz w:val="24"/>
+          <w:szCs w:val="24"/>
+        </w:rPr>
+      </w:pPr>
+      <w:r>
+        <w:rPr>
+          <w:sz w:val="24"/>
+          <w:szCs w:val="24"/>
+        </w:rPr>
+        <w:t>DELETE: Delete</w:t>
+      </w:r>
+    </w:p>
+    <w:p>
+      <w:pPr>
+        <w:rPr>
+          <w:sz w:val="24"/>
+          <w:szCs w:val="24"/>
+        </w:rPr>
+      </w:pPr>
+    </w:p>
+    <w:p>
+      <w:pPr>
+        <w:rPr>
+          <w:sz w:val="24"/>
+          <w:szCs w:val="24"/>
+        </w:rPr>
+      </w:pPr>
+      <w:r>
+        <w:rPr>
+          <w:sz w:val="24"/>
+          <w:szCs w:val="24"/>
+          <w:highlight w:val="yellow"/>
+        </w:rPr>
+        <w:t>UserRestApi.java</w:t>
+      </w:r>
+    </w:p>
+    <w:p>
+      <w:pPr>
+        <w:rPr>
+          <w:sz w:val="24"/>
+          <w:szCs w:val="24"/>
+        </w:rPr>
+      </w:pPr>
+      <w:r>
+        <w:rPr>
+          <w:noProof/>
+          <w:sz w:val="24"/>
+          <w:szCs w:val="24"/>
+        </w:rPr>
+        <w:lastRenderedPageBreak/>
+        <w:drawing>
+          <wp:inline distT="0" distB="0" distL="0" distR="0" wp14:anchorId="4AC33B63" wp14:editId="619940CD">
+            <wp:extent cx="5727700" cy="4873625"/>
+            <wp:effectExtent l="0" t="0" r="6350" b="3175"/>
+            <wp:docPr id="42" name="Picture 42"/>
+            <wp:cNvGraphicFramePr>
+              <a:graphicFrameLocks xmlns:a="http://schemas.openxmlformats.org/drawingml/2006/main" noChangeAspect="1"/>
+            </wp:cNvGraphicFramePr>
+            <a:graphic xmlns:a="http://schemas.openxmlformats.org/drawingml/2006/main">
+              <a:graphicData uri="http://schemas.openxmlformats.org/drawingml/2006/picture">
+                <pic:pic xmlns:pic="http://schemas.openxmlformats.org/drawingml/2006/picture">
+                  <pic:nvPicPr>
+                    <pic:cNvPr id="0" name="Picture 6"/>
+                    <pic:cNvPicPr>
+                      <a:picLocks noChangeAspect="1" noChangeArrowheads="1"/>
+                    </pic:cNvPicPr>
+                  </pic:nvPicPr>
+                  <pic:blipFill>
+                    <a:blip r:embed="rId46">
+                      <a:extLst>
+                        <a:ext uri="{28A0092B-C50C-407E-A947-70E740481C1C}">
+                          <a14:useLocalDpi xmlns:a14="http://schemas.microsoft.com/office/drawing/2010/main" val="0"/>
+                        </a:ext>
+                      </a:extLst>
+                    </a:blip>
+                    <a:srcRect/>
+                    <a:stretch>
+                      <a:fillRect/>
+                    </a:stretch>
+                  </pic:blipFill>
+                  <pic:spPr bwMode="auto">
+                    <a:xfrm>
+                      <a:off x="0" y="0"/>
+                      <a:ext cx="5727700" cy="4873625"/>
+                    </a:xfrm>
+                    <a:prstGeom prst="rect">
+                      <a:avLst/>
+                    </a:prstGeom>
+                    <a:noFill/>
+                    <a:ln>
+                      <a:noFill/>
+                    </a:ln>
+                  </pic:spPr>
+                </pic:pic>
+              </a:graphicData>
+            </a:graphic>
+          </wp:inline>
+        </w:drawing>
+      </w:r>
+    </w:p>
+    <w:p>
+      <w:pPr>
+        <w:rPr>
+          <w:sz w:val="24"/>
+          <w:szCs w:val="24"/>
+        </w:rPr>
+      </w:pPr>
+    </w:p>
+    <w:p>
+      <w:pPr>
+        <w:rPr>
+          <w:sz w:val="24"/>
+          <w:szCs w:val="24"/>
+        </w:rPr>
+      </w:pPr>
+    </w:p>
+    <w:p>
+      <w:pPr>
+        <w:rPr>
+          <w:sz w:val="24"/>
+          <w:szCs w:val="24"/>
+        </w:rPr>
+      </w:pPr>
+      <w:r>
+        <w:rPr>
+          <w:sz w:val="24"/>
+          <w:szCs w:val="24"/>
+          <w:highlight w:val="yellow"/>
+        </w:rPr>
+        <w:t>Output:</w:t>
+      </w:r>
+    </w:p>
+    <w:p>
+      <w:pPr>
+        <w:rPr>
+          <w:sz w:val="24"/>
+          <w:szCs w:val="24"/>
+        </w:rPr>
+      </w:pPr>
+      <w:r>
+        <w:rPr>
+          <w:sz w:val="24"/>
+          <w:szCs w:val="24"/>
+          <w:highlight w:val="yellow"/>
+        </w:rPr>
+        <w:t>POST operation</w:t>
+      </w:r>
+    </w:p>
+    <w:p>
+      <w:pPr>
+        <w:rPr>
+          <w:sz w:val="24"/>
+          <w:szCs w:val="24"/>
+        </w:rPr>
+      </w:pPr>
+      <w:r>
+        <w:rPr>
+          <w:noProof/>
+          <w:sz w:val="24"/>
+          <w:szCs w:val="24"/>
+        </w:rPr>
+        <w:lastRenderedPageBreak/>
+        <w:drawing>
+          <wp:inline distT="0" distB="0" distL="0" distR="0" wp14:anchorId="0170A453" wp14:editId="29E721E7">
+            <wp:extent cx="5443220" cy="4528820"/>
+            <wp:effectExtent l="0" t="0" r="5080" b="5080"/>
+            <wp:docPr id="43" name="Picture 43"/>
+            <wp:cNvGraphicFramePr>
+              <a:graphicFrameLocks xmlns:a="http://schemas.openxmlformats.org/drawingml/2006/main" noChangeAspect="1"/>
+            </wp:cNvGraphicFramePr>
+            <a:graphic xmlns:a="http://schemas.openxmlformats.org/drawingml/2006/main">
+              <a:graphicData uri="http://schemas.openxmlformats.org/drawingml/2006/picture">
+                <pic:pic xmlns:pic="http://schemas.openxmlformats.org/drawingml/2006/picture">
+                  <pic:nvPicPr>
+                    <pic:cNvPr id="0" name="Picture 7"/>
+                    <pic:cNvPicPr>
+                      <a:picLocks noChangeAspect="1" noChangeArrowheads="1"/>
+                    </pic:cNvPicPr>
+                  </pic:nvPicPr>
+                  <pic:blipFill>
+                    <a:blip r:embed="rId47">
+                      <a:extLst>
+                        <a:ext uri="{28A0092B-C50C-407E-A947-70E740481C1C}">
+                          <a14:useLocalDpi xmlns:a14="http://schemas.microsoft.com/office/drawing/2010/main" val="0"/>
+                        </a:ext>
+                      </a:extLst>
+                    </a:blip>
+                    <a:srcRect/>
+                    <a:stretch>
+                      <a:fillRect/>
+                    </a:stretch>
+                  </pic:blipFill>
+                  <pic:spPr bwMode="auto">
+                    <a:xfrm>
+                      <a:off x="0" y="0"/>
+                      <a:ext cx="5443220" cy="4528820"/>
+                    </a:xfrm>
+                    <a:prstGeom prst="rect">
+                      <a:avLst/>
+                    </a:prstGeom>
+                    <a:noFill/>
+                    <a:ln>
+                      <a:noFill/>
+                    </a:ln>
+                  </pic:spPr>
+                </pic:pic>
+              </a:graphicData>
+            </a:graphic>
+          </wp:inline>
+        </w:drawing>
+      </w:r>
+    </w:p>
+    <w:p>
+      <w:pPr>
+        <w:rPr>
+          <w:sz w:val="24"/>
+          <w:szCs w:val="24"/>
+        </w:rPr>
+      </w:pPr>
+    </w:p>
+    <w:p>
+      <w:pPr>
+        <w:rPr>
+          <w:sz w:val="24"/>
+          <w:szCs w:val="24"/>
+        </w:rPr>
+      </w:pPr>
+      <w:r>
+        <w:rPr>
+          <w:sz w:val="24"/>
+          <w:szCs w:val="24"/>
+          <w:highlight w:val="yellow"/>
+        </w:rPr>
+        <w:t>GET operations</w:t>
+      </w:r>
+    </w:p>
+    <w:p>
+      <w:pPr>
+        <w:rPr>
+          <w:sz w:val="24"/>
+          <w:szCs w:val="24"/>
+        </w:rPr>
+      </w:pPr>
+      <w:r>
+        <w:rPr>
+          <w:noProof/>
+          <w:sz w:val="24"/>
+          <w:szCs w:val="24"/>
+        </w:rPr>
+        <w:lastRenderedPageBreak/>
+        <w:drawing>
+          <wp:inline distT="0" distB="0" distL="0" distR="0" wp14:anchorId="6E9D6E8A" wp14:editId="0CFD4BB8">
+            <wp:extent cx="3855720" cy="6012815"/>
+            <wp:effectExtent l="0" t="0" r="0" b="6985"/>
+            <wp:docPr id="44" name="Picture 44"/>
+            <wp:cNvGraphicFramePr>
+              <a:graphicFrameLocks xmlns:a="http://schemas.openxmlformats.org/drawingml/2006/main" noChangeAspect="1"/>
+            </wp:cNvGraphicFramePr>
+            <a:graphic xmlns:a="http://schemas.openxmlformats.org/drawingml/2006/main">
+              <a:graphicData uri="http://schemas.openxmlformats.org/drawingml/2006/picture">
+                <pic:pic xmlns:pic="http://schemas.openxmlformats.org/drawingml/2006/picture">
+                  <pic:nvPicPr>
+                    <pic:cNvPr id="0" name="Picture 8"/>
+                    <pic:cNvPicPr>
+                      <a:picLocks noChangeAspect="1" noChangeArrowheads="1"/>
+                    </pic:cNvPicPr>
+                  </pic:nvPicPr>
+                  <pic:blipFill>
+                    <a:blip r:embed="rId48">
+                      <a:extLst>
+                        <a:ext uri="{28A0092B-C50C-407E-A947-70E740481C1C}">
+                          <a14:useLocalDpi xmlns:a14="http://schemas.microsoft.com/office/drawing/2010/main" val="0"/>
+                        </a:ext>
+                      </a:extLst>
+                    </a:blip>
+                    <a:srcRect/>
+                    <a:stretch>
+                      <a:fillRect/>
+                    </a:stretch>
+                  </pic:blipFill>
+                  <pic:spPr bwMode="auto">
+                    <a:xfrm>
+                      <a:off x="0" y="0"/>
+                      <a:ext cx="3855720" cy="6012815"/>
+                    </a:xfrm>
+                    <a:prstGeom prst="rect">
+                      <a:avLst/>
+                    </a:prstGeom>
+                    <a:noFill/>
+                    <a:ln>
+                      <a:noFill/>
+                    </a:ln>
+                  </pic:spPr>
+                </pic:pic>
+              </a:graphicData>
+            </a:graphic>
+          </wp:inline>
+        </w:drawing>
+      </w:r>
+    </w:p>
+    <w:p>
+      <w:pPr>
+        <w:rPr>
+          <w:sz w:val="24"/>
+          <w:szCs w:val="24"/>
+        </w:rPr>
+      </w:pPr>
+    </w:p>
+    <w:p>
+      <w:pPr>
+        <w:rPr>
+          <w:sz w:val="24"/>
+          <w:szCs w:val="24"/>
+        </w:rPr>
+      </w:pPr>
+      <w:r>
+        <w:rPr>
+          <w:sz w:val="24"/>
+          <w:szCs w:val="24"/>
+          <w:highlight w:val="yellow"/>
+        </w:rPr>
+        <w:t>Finding a particular entity</w:t>
+      </w:r>
+    </w:p>
+    <w:p>
+      <w:pPr>
+        <w:rPr>
+          <w:sz w:val="24"/>
+          <w:szCs w:val="24"/>
+        </w:rPr>
+      </w:pPr>
+      <w:r>
+        <w:rPr>
+          <w:noProof/>
+          <w:sz w:val="24"/>
+          <w:szCs w:val="24"/>
+        </w:rPr>
+        <w:lastRenderedPageBreak/>
+        <w:drawing>
+          <wp:inline distT="0" distB="0" distL="0" distR="0" wp14:anchorId="6181DDFE" wp14:editId="2F2FDE8A">
+            <wp:extent cx="5727700" cy="4916805"/>
+            <wp:effectExtent l="0" t="0" r="6350" b="0"/>
+            <wp:docPr id="45" name="Picture 45"/>
+            <wp:cNvGraphicFramePr>
+              <a:graphicFrameLocks xmlns:a="http://schemas.openxmlformats.org/drawingml/2006/main" noChangeAspect="1"/>
+            </wp:cNvGraphicFramePr>
+            <a:graphic xmlns:a="http://schemas.openxmlformats.org/drawingml/2006/main">
+              <a:graphicData uri="http://schemas.openxmlformats.org/drawingml/2006/picture">
+                <pic:pic xmlns:pic="http://schemas.openxmlformats.org/drawingml/2006/picture">
+                  <pic:nvPicPr>
+                    <pic:cNvPr id="0" name="Picture 9"/>
+                    <pic:cNvPicPr>
+                      <a:picLocks noChangeAspect="1" noChangeArrowheads="1"/>
+                    </pic:cNvPicPr>
+                  </pic:nvPicPr>
+                  <pic:blipFill>
+                    <a:blip r:embed="rId49">
+                      <a:extLst>
+                        <a:ext uri="{28A0092B-C50C-407E-A947-70E740481C1C}">
+                          <a14:useLocalDpi xmlns:a14="http://schemas.microsoft.com/office/drawing/2010/main" val="0"/>
+                        </a:ext>
+                      </a:extLst>
+                    </a:blip>
+                    <a:srcRect/>
+                    <a:stretch>
+                      <a:fillRect/>
+                    </a:stretch>
+                  </pic:blipFill>
+                  <pic:spPr bwMode="auto">
+                    <a:xfrm>
+                      <a:off x="0" y="0"/>
+                      <a:ext cx="5727700" cy="4916805"/>
+                    </a:xfrm>
+                    <a:prstGeom prst="rect">
+                      <a:avLst/>
+                    </a:prstGeom>
+                    <a:noFill/>
+                    <a:ln>
+                      <a:noFill/>
+                    </a:ln>
+                  </pic:spPr>
+                </pic:pic>
+              </a:graphicData>
+            </a:graphic>
+          </wp:inline>
+        </w:drawing>
+      </w:r>
+    </w:p>
+    <w:p>
+      <w:pPr>
+        <w:rPr>
+          <w:sz w:val="24"/>
+          <w:szCs w:val="24"/>
+        </w:rPr>
+      </w:pPr>
+    </w:p>
     <w:sectPr>
       <w:pgSz w:w="11906" w:h="16838"/>
       <w:pgMar w:top="1440" w:right="1440" w:bottom="1440" w:left="1440" w:header="708" w:footer="708" w:gutter="0"/>
@@ -5741,6 +8378,95 @@
 <file path=word/numbering.xml><?xml version="1.0" encoding="utf-8"?>
 <w:numbering xmlns:wpc="http://schemas.microsoft.com/office/word/2010/wordprocessingCanvas" xmlns:cx="http://schemas.microsoft.com/office/drawing/2014/chartex" xmlns:cx1="http://schemas.microsoft.com/office/drawing/2015/9/8/chartex" xmlns:cx2="http://schemas.microsoft.com/office/drawing/2015/10/21/chartex" xmlns:cx3="http://schemas.microsoft.com/office/drawing/2016/5/9/chartex" xmlns:cx4="http://schemas.microsoft.com/office/drawing/2016/5/10/chartex" xmlns:cx5="http://schemas.microsoft.com/office/drawing/2016/5/11/chartex" xmlns:cx6="http://schemas.microsoft.com/office/drawing/2016/5/12/chartex" xmlns:cx7="http://schemas.microsoft.com/office/drawing/2016/5/13/chartex" xmlns:cx8="http://schemas.microsoft.com/office/drawing/2016/5/14/chartex" xmlns:mc="http://schemas.openxmlformats.org/markup-compatibility/2006" xmlns:aink="http://schemas.microsoft.com/office/drawing/2016/ink" xmlns:am3d="http://schemas.microsoft.com/office/drawing/2017/model3d" xmlns:o="urn:schemas-microsoft-com:office:office" xmlns:r="http://schemas.openxmlformats.org/officeDocument/2006/relationships" xmlns:m="http://schemas.openxmlformats.org/officeDocument/2006/math" xmlns:v="urn:schemas-microsoft-com:vml" xmlns:wp14="http://schemas.microsoft.com/office/word/2010/wordprocessingDrawing" xmlns:wp="http://schemas.openxmlformats.org/drawingml/2006/wordprocessingDrawing" xmlns:w10="urn:schemas-microsoft-com:office:word" xmlns:w="http://schemas.openxmlformats.org/wordprocessingml/2006/main" xmlns:w14="http://schemas.microsoft.com/office/word/2010/wordml" xmlns:w15="http://schemas.microsoft.com/office/word/2012/wordml" xmlns:w16cex="http://schemas.microsoft.com/office/word/2018/wordml/cex" xmlns:w16cid="http://schemas.microsoft.com/office/word/2016/wordml/cid" xmlns:w16="http://schemas.microsoft.com/office/word/2018/wordml" xmlns:w16sdtdh="http://schemas.microsoft.com/office/word/2020/wordml/sdtdatahash" xmlns:w16se="http://schemas.microsoft.com/office/word/2015/wordml/symex" xmlns:wpg="http://schemas.microsoft.com/office/word/2010/wordprocessingGroup" xmlns:wpi="http://schemas.microsoft.com/office/word/2010/wordprocessingInk" xmlns:wne="http://schemas.microsoft.com/office/word/2006/wordml" xmlns:wps="http://schemas.microsoft.com/office/word/2010/wordprocessingShape" mc:Ignorable="w14 w15 w16se w16cid w16 w16cex w16sdtdh wp14">
   <w:abstractNum w:abstractNumId="0" w15:restartNumberingAfterBreak="0">
+    <w:nsid w:val="13891CD4"/>
+    <w:multiLevelType w:val="hybridMultilevel"/>
+    <w:tmpl w:val="21BA4DB2"/>
+    <w:lvl w:ilvl="0" w:tplc="4009000F">
+      <w:start w:val="1"/>
+      <w:numFmt w:val="decimal"/>
+      <w:lvlText w:val="%1."/>
+      <w:lvlJc w:val="left"/>
+      <w:pPr>
+        <w:ind w:left="720" w:hanging="360"/>
+      </w:pPr>
+      <w:rPr>
+        <w:rFonts w:hint="default"/>
+      </w:rPr>
+    </w:lvl>
+    <w:lvl w:ilvl="1" w:tplc="40090019" w:tentative="1">
+      <w:start w:val="1"/>
+      <w:numFmt w:val="lowerLetter"/>
+      <w:lvlText w:val="%2."/>
+      <w:lvlJc w:val="left"/>
+      <w:pPr>
+        <w:ind w:left="1440" w:hanging="360"/>
+      </w:pPr>
+    </w:lvl>
+    <w:lvl w:ilvl="2" w:tplc="4009001B" w:tentative="1">
+      <w:start w:val="1"/>
+      <w:numFmt w:val="lowerRoman"/>
+      <w:lvlText w:val="%3."/>
+      <w:lvlJc w:val="right"/>
+      <w:pPr>
+        <w:ind w:left="2160" w:hanging="180"/>
+      </w:pPr>
+    </w:lvl>
+    <w:lvl w:ilvl="3" w:tplc="4009000F" w:tentative="1">
+      <w:start w:val="1"/>
+      <w:numFmt w:val="decimal"/>
+      <w:lvlText w:val="%4."/>
+      <w:lvlJc w:val="left"/>
+      <w:pPr>
+        <w:ind w:left="2880" w:hanging="360"/>
+      </w:pPr>
+    </w:lvl>
+    <w:lvl w:ilvl="4" w:tplc="40090019" w:tentative="1">
+      <w:start w:val="1"/>
+      <w:numFmt w:val="lowerLetter"/>
+      <w:lvlText w:val="%5."/>
+      <w:lvlJc w:val="left"/>
+      <w:pPr>
+        <w:ind w:left="3600" w:hanging="360"/>
+      </w:pPr>
+    </w:lvl>
+    <w:lvl w:ilvl="5" w:tplc="4009001B" w:tentative="1">
+      <w:start w:val="1"/>
+      <w:numFmt w:val="lowerRoman"/>
+      <w:lvlText w:val="%6."/>
+      <w:lvlJc w:val="right"/>
+      <w:pPr>
+        <w:ind w:left="4320" w:hanging="180"/>
+      </w:pPr>
+    </w:lvl>
+    <w:lvl w:ilvl="6" w:tplc="4009000F" w:tentative="1">
+      <w:start w:val="1"/>
+      <w:numFmt w:val="decimal"/>
+      <w:lvlText w:val="%7."/>
+      <w:lvlJc w:val="left"/>
+      <w:pPr>
+        <w:ind w:left="5040" w:hanging="360"/>
+      </w:pPr>
+    </w:lvl>
+    <w:lvl w:ilvl="7" w:tplc="40090019" w:tentative="1">
+      <w:start w:val="1"/>
+      <w:numFmt w:val="lowerLetter"/>
+      <w:lvlText w:val="%8."/>
+      <w:lvlJc w:val="left"/>
+      <w:pPr>
+        <w:ind w:left="5760" w:hanging="360"/>
+      </w:pPr>
+    </w:lvl>
+    <w:lvl w:ilvl="8" w:tplc="4009001B" w:tentative="1">
+      <w:start w:val="1"/>
+      <w:numFmt w:val="lowerRoman"/>
+      <w:lvlText w:val="%9."/>
+      <w:lvlJc w:val="right"/>
+      <w:pPr>
+        <w:ind w:left="6480" w:hanging="180"/>
+      </w:pPr>
+    </w:lvl>
+  </w:abstractNum>
+  <w:abstractNum w:abstractNumId="1" w15:restartNumberingAfterBreak="0">
     <w:nsid w:val="18D718D3"/>
     <w:multiLevelType w:val="hybridMultilevel"/>
     <w:tmpl w:val="3C865F94"/>
@@ -5829,7 +8555,7 @@
       </w:pPr>
     </w:lvl>
   </w:abstractNum>
-  <w:abstractNum w:abstractNumId="1" w15:restartNumberingAfterBreak="0">
+  <w:abstractNum w:abstractNumId="2" w15:restartNumberingAfterBreak="0">
     <w:nsid w:val="2004618F"/>
     <w:multiLevelType w:val="hybridMultilevel"/>
     <w:tmpl w:val="B0F8C2C2"/>
@@ -5918,7 +8644,7 @@
       </w:pPr>
     </w:lvl>
   </w:abstractNum>
-  <w:abstractNum w:abstractNumId="2" w15:restartNumberingAfterBreak="0">
+  <w:abstractNum w:abstractNumId="3" w15:restartNumberingAfterBreak="0">
     <w:nsid w:val="25F72E8F"/>
     <w:multiLevelType w:val="hybridMultilevel"/>
     <w:tmpl w:val="BD38A80A"/>
@@ -6007,7 +8733,7 @@
       </w:pPr>
     </w:lvl>
   </w:abstractNum>
-  <w:abstractNum w:abstractNumId="3" w15:restartNumberingAfterBreak="0">
+  <w:abstractNum w:abstractNumId="4" w15:restartNumberingAfterBreak="0">
     <w:nsid w:val="2E564E24"/>
     <w:multiLevelType w:val="hybridMultilevel"/>
     <w:tmpl w:val="093A7452"/>
@@ -6096,7 +8822,7 @@
       </w:pPr>
     </w:lvl>
   </w:abstractNum>
-  <w:abstractNum w:abstractNumId="4" w15:restartNumberingAfterBreak="0">
+  <w:abstractNum w:abstractNumId="5" w15:restartNumberingAfterBreak="0">
     <w:nsid w:val="42711EC2"/>
     <w:multiLevelType w:val="hybridMultilevel"/>
     <w:tmpl w:val="F678DC5C"/>
@@ -6185,7 +8911,7 @@
       </w:pPr>
     </w:lvl>
   </w:abstractNum>
-  <w:abstractNum w:abstractNumId="5" w15:restartNumberingAfterBreak="0">
+  <w:abstractNum w:abstractNumId="6" w15:restartNumberingAfterBreak="0">
     <w:nsid w:val="42EC0794"/>
     <w:multiLevelType w:val="hybridMultilevel"/>
     <w:tmpl w:val="33F460A8"/>
@@ -6274,7 +9000,7 @@
       </w:pPr>
     </w:lvl>
   </w:abstractNum>
-  <w:abstractNum w:abstractNumId="6" w15:restartNumberingAfterBreak="0">
+  <w:abstractNum w:abstractNumId="7" w15:restartNumberingAfterBreak="0">
     <w:nsid w:val="4A590C93"/>
     <w:multiLevelType w:val="hybridMultilevel"/>
     <w:tmpl w:val="46603858"/>
@@ -6386,7 +9112,7 @@
       </w:rPr>
     </w:lvl>
   </w:abstractNum>
-  <w:abstractNum w:abstractNumId="7" w15:restartNumberingAfterBreak="0">
+  <w:abstractNum w:abstractNumId="8" w15:restartNumberingAfterBreak="0">
     <w:nsid w:val="5EFA649A"/>
     <w:multiLevelType w:val="hybridMultilevel"/>
     <w:tmpl w:val="CFF44544"/>
@@ -6475,7 +9201,7 @@
       </w:pPr>
     </w:lvl>
   </w:abstractNum>
-  <w:abstractNum w:abstractNumId="8" w15:restartNumberingAfterBreak="0">
+  <w:abstractNum w:abstractNumId="9" w15:restartNumberingAfterBreak="0">
     <w:nsid w:val="7FEE1935"/>
     <w:multiLevelType w:val="hybridMultilevel"/>
     <w:tmpl w:val="131C5A6A"/>
@@ -6565,31 +9291,34 @@
     </w:lvl>
   </w:abstractNum>
   <w:num w:numId="1">
+    <w:abstractNumId w:val="7"/>
+  </w:num>
+  <w:num w:numId="2">
+    <w:abstractNumId w:val="2"/>
+  </w:num>
+  <w:num w:numId="3">
+    <w:abstractNumId w:val="5"/>
+  </w:num>
+  <w:num w:numId="4">
+    <w:abstractNumId w:val="9"/>
+  </w:num>
+  <w:num w:numId="5">
     <w:abstractNumId w:val="6"/>
   </w:num>
-  <w:num w:numId="2">
+  <w:num w:numId="6">
+    <w:abstractNumId w:val="3"/>
+  </w:num>
+  <w:num w:numId="7">
     <w:abstractNumId w:val="1"/>
   </w:num>
-  <w:num w:numId="3">
+  <w:num w:numId="8">
     <w:abstractNumId w:val="4"/>
   </w:num>
-  <w:num w:numId="4">
+  <w:num w:numId="9">
     <w:abstractNumId w:val="8"/>
   </w:num>
-  <w:num w:numId="5">
-    <w:abstractNumId w:val="5"/>
-  </w:num>
-  <w:num w:numId="6">
-    <w:abstractNumId w:val="2"/>
-  </w:num>
-  <w:num w:numId="7">
+  <w:num w:numId="10">
     <w:abstractNumId w:val="0"/>
-  </w:num>
-  <w:num w:numId="8">
-    <w:abstractNumId w:val="3"/>
-  </w:num>
-  <w:num w:numId="9">
-    <w:abstractNumId w:val="7"/>
   </w:num>
 </w:numbering>
 </file>

</xml_diff>